<commit_message>
Update resume and Capital One section
</commit_message>
<xml_diff>
--- a/JohnDaudelin_Resume.docx
+++ b/JohnDaudelin_Resume.docx
@@ -1,6 +1,6 @@
 
 <file path=word/document.xml><?xml version="1.0" encoding="utf-8"?>
-<w:document xmlns:wpc="http://schemas.microsoft.com/office/word/2010/wordprocessingCanvas" xmlns:cx="http://schemas.microsoft.com/office/drawing/2014/chartex" xmlns:cx1="http://schemas.microsoft.com/office/drawing/2015/9/8/chartex" xmlns:cx2="http://schemas.microsoft.com/office/drawing/2015/10/21/chartex" xmlns:cx3="http://schemas.microsoft.com/office/drawing/2016/5/9/chartex" xmlns:cx4="http://schemas.microsoft.com/office/drawing/2016/5/10/chartex" xmlns:cx5="http://schemas.microsoft.com/office/drawing/2016/5/11/chartex" xmlns:cx6="http://schemas.microsoft.com/office/drawing/2016/5/12/chartex" xmlns:cx7="http://schemas.microsoft.com/office/drawing/2016/5/13/chartex" xmlns:cx8="http://schemas.microsoft.com/office/drawing/2016/5/14/chartex" xmlns:mc="http://schemas.openxmlformats.org/markup-compatibility/2006" xmlns:aink="http://schemas.microsoft.com/office/drawing/2016/ink" xmlns:am3d="http://schemas.microsoft.com/office/drawing/2017/model3d" xmlns:o="urn:schemas-microsoft-com:office:office" xmlns:r="http://schemas.openxmlformats.org/officeDocument/2006/relationships" xmlns:m="http://schemas.openxmlformats.org/officeDocument/2006/math" xmlns:v="urn:schemas-microsoft-com:vml" xmlns:wp14="http://schemas.microsoft.com/office/word/2010/wordprocessingDrawing" xmlns:wp="http://schemas.openxmlformats.org/drawingml/2006/wordprocessingDrawing" xmlns:w10="urn:schemas-microsoft-com:office:word" xmlns:w="http://schemas.openxmlformats.org/wordprocessingml/2006/main" xmlns:w14="http://schemas.microsoft.com/office/word/2010/wordml" xmlns:w15="http://schemas.microsoft.com/office/word/2012/wordml" xmlns:w16cid="http://schemas.microsoft.com/office/word/2016/wordml/cid" xmlns:w16se="http://schemas.microsoft.com/office/word/2015/wordml/symex" xmlns:wpg="http://schemas.microsoft.com/office/word/2010/wordprocessingGroup" xmlns:wpi="http://schemas.microsoft.com/office/word/2010/wordprocessingInk" xmlns:wne="http://schemas.microsoft.com/office/word/2006/wordml" xmlns:wps="http://schemas.microsoft.com/office/word/2010/wordprocessingShape" mc:Ignorable="w14 w15 w16se w16cid wp14">
+<w:document xmlns:wpc="http://schemas.microsoft.com/office/word/2010/wordprocessingCanvas" xmlns:cx="http://schemas.microsoft.com/office/drawing/2014/chartex" xmlns:cx1="http://schemas.microsoft.com/office/drawing/2015/9/8/chartex" xmlns:cx2="http://schemas.microsoft.com/office/drawing/2015/10/21/chartex" xmlns:cx3="http://schemas.microsoft.com/office/drawing/2016/5/9/chartex" xmlns:cx4="http://schemas.microsoft.com/office/drawing/2016/5/10/chartex" xmlns:cx5="http://schemas.microsoft.com/office/drawing/2016/5/11/chartex" xmlns:cx6="http://schemas.microsoft.com/office/drawing/2016/5/12/chartex" xmlns:cx7="http://schemas.microsoft.com/office/drawing/2016/5/13/chartex" xmlns:cx8="http://schemas.microsoft.com/office/drawing/2016/5/14/chartex" xmlns:mc="http://schemas.openxmlformats.org/markup-compatibility/2006" xmlns:aink="http://schemas.microsoft.com/office/drawing/2016/ink" xmlns:am3d="http://schemas.microsoft.com/office/drawing/2017/model3d" xmlns:o="urn:schemas-microsoft-com:office:office" xmlns:r="http://schemas.openxmlformats.org/officeDocument/2006/relationships" xmlns:m="http://schemas.openxmlformats.org/officeDocument/2006/math" xmlns:v="urn:schemas-microsoft-com:vml" xmlns:wp14="http://schemas.microsoft.com/office/word/2010/wordprocessingDrawing" xmlns:wp="http://schemas.openxmlformats.org/drawingml/2006/wordprocessingDrawing" xmlns:w10="urn:schemas-microsoft-com:office:word" xmlns:w="http://schemas.openxmlformats.org/wordprocessingml/2006/main" xmlns:w14="http://schemas.microsoft.com/office/word/2010/wordml" xmlns:w15="http://schemas.microsoft.com/office/word/2012/wordml" xmlns:w16cex="http://schemas.microsoft.com/office/word/2018/wordml/cex" xmlns:w16cid="http://schemas.microsoft.com/office/word/2016/wordml/cid" xmlns:w16="http://schemas.microsoft.com/office/word/2018/wordml" xmlns:w16se="http://schemas.microsoft.com/office/word/2015/wordml/symex" xmlns:wpg="http://schemas.microsoft.com/office/word/2010/wordprocessingGroup" xmlns:wpi="http://schemas.microsoft.com/office/word/2010/wordprocessingInk" xmlns:wne="http://schemas.microsoft.com/office/word/2006/wordml" xmlns:wps="http://schemas.microsoft.com/office/word/2010/wordprocessingShape" mc:Ignorable="w14 w15 w16se w16cid w16 w16cex wp14">
   <w:body>
     <w:p>
       <w:pPr>
@@ -36,31 +36,55 @@
           <w:sz w:val="20"/>
           <w:szCs w:val="20"/>
         </w:rPr>
-        <w:t xml:space="preserve">Hackettstown, NJ 07840 • </w:t>
-      </w:r>
-      <w:r>
-        <w:rPr>
-          <w:rFonts w:cs="Times New Roman"/>
-          <w:sz w:val="20"/>
-          <w:szCs w:val="20"/>
-        </w:rPr>
-        <w:t>Cell Phone</w:t>
-      </w:r>
-      <w:r>
-        <w:rPr>
-          <w:rFonts w:cs="Times New Roman"/>
-          <w:sz w:val="20"/>
-          <w:szCs w:val="20"/>
-        </w:rPr>
-        <w:t>:</w:t>
-      </w:r>
-      <w:r>
-        <w:rPr>
-          <w:rFonts w:cs="Times New Roman"/>
-          <w:sz w:val="20"/>
-          <w:szCs w:val="20"/>
-        </w:rPr>
-        <w:t xml:space="preserve"> (973) 665</w:t>
+        <w:t xml:space="preserve">79 Ridge Rd., </w:t>
+      </w:r>
+      <w:r>
+        <w:rPr>
+          <w:rFonts w:cs="Times New Roman"/>
+          <w:sz w:val="20"/>
+          <w:szCs w:val="20"/>
+        </w:rPr>
+        <w:t xml:space="preserve">Hackettstown, NJ 07840 </w:t>
+      </w:r>
+      <w:r>
+        <w:rPr>
+          <w:rFonts w:cs="Times New Roman"/>
+          <w:sz w:val="20"/>
+          <w:szCs w:val="20"/>
+        </w:rPr>
+        <w:t xml:space="preserve"> </w:t>
+      </w:r>
+      <w:r>
+        <w:rPr>
+          <w:rFonts w:cs="Times New Roman"/>
+          <w:sz w:val="20"/>
+          <w:szCs w:val="20"/>
+        </w:rPr>
+        <w:t>•</w:t>
+      </w:r>
+      <w:r>
+        <w:rPr>
+          <w:rFonts w:cs="Times New Roman"/>
+          <w:sz w:val="20"/>
+          <w:szCs w:val="20"/>
+        </w:rPr>
+        <w:t xml:space="preserve"> </w:t>
+      </w:r>
+      <w:r>
+        <w:rPr>
+          <w:rFonts w:cs="Times New Roman"/>
+          <w:sz w:val="20"/>
+          <w:szCs w:val="20"/>
+        </w:rPr>
+        <w:t xml:space="preserve"> </w:t>
+      </w:r>
+      <w:r>
+        <w:rPr>
+          <w:rFonts w:cs="Times New Roman"/>
+          <w:sz w:val="20"/>
+          <w:szCs w:val="20"/>
+        </w:rPr>
+        <w:t>(973) 665</w:t>
       </w:r>
       <w:r>
         <w:rPr>
@@ -84,7 +108,39 @@
           <w:sz w:val="20"/>
           <w:szCs w:val="20"/>
         </w:rPr>
-        <w:t xml:space="preserve"> • </w:t>
+        <w:t xml:space="preserve"> </w:t>
+      </w:r>
+      <w:r>
+        <w:rPr>
+          <w:rFonts w:cs="Times New Roman"/>
+          <w:sz w:val="20"/>
+          <w:szCs w:val="20"/>
+        </w:rPr>
+        <w:t xml:space="preserve"> </w:t>
+      </w:r>
+      <w:r>
+        <w:rPr>
+          <w:rFonts w:cs="Times New Roman"/>
+          <w:sz w:val="20"/>
+          <w:szCs w:val="20"/>
+        </w:rPr>
+        <w:t>•</w:t>
+      </w:r>
+      <w:r>
+        <w:rPr>
+          <w:rFonts w:cs="Times New Roman"/>
+          <w:sz w:val="20"/>
+          <w:szCs w:val="20"/>
+        </w:rPr>
+        <w:t xml:space="preserve"> </w:t>
+      </w:r>
+      <w:r>
+        <w:rPr>
+          <w:rFonts w:cs="Times New Roman"/>
+          <w:sz w:val="20"/>
+          <w:szCs w:val="20"/>
+        </w:rPr>
+        <w:t xml:space="preserve"> </w:t>
       </w:r>
       <w:hyperlink r:id="rId8" w:history="1">
         <w:r>
@@ -99,34 +155,6 @@
       </w:hyperlink>
       <w:r>
         <w:rPr>
-          <w:rStyle w:val="Hyperlink"/>
-          <w:rFonts w:cs="Times New Roman"/>
-          <w:sz w:val="20"/>
-          <w:szCs w:val="20"/>
-        </w:rPr>
-        <w:t xml:space="preserve"> </w:t>
-      </w:r>
-      <w:r>
-        <w:rPr>
-          <w:rFonts w:cs="Times New Roman"/>
-          <w:sz w:val="20"/>
-          <w:szCs w:val="20"/>
-        </w:rPr>
-        <w:t xml:space="preserve">• </w:t>
-      </w:r>
-      <w:hyperlink r:id="rId9" w:history="1">
-        <w:r>
-          <w:rPr>
-            <w:rStyle w:val="Hyperlink"/>
-            <w:rFonts w:cs="Times New Roman"/>
-            <w:sz w:val="20"/>
-            <w:szCs w:val="20"/>
-          </w:rPr>
-          <w:t>github.com/Cowboy46</w:t>
-        </w:r>
-      </w:hyperlink>
-      <w:r>
-        <w:rPr>
           <w:rFonts w:cs="Times New Roman"/>
           <w:sz w:val="20"/>
           <w:szCs w:val="20"/>
@@ -143,64 +171,6 @@
           <w:szCs w:val="20"/>
         </w:rPr>
       </w:pPr>
-      <w:r>
-        <w:rPr>
-          <w:rFonts w:ascii="Arial" w:hAnsi="Arial" w:cs="Arial"/>
-          <w:noProof/>
-          <w:sz w:val="20"/>
-          <w:szCs w:val="20"/>
-        </w:rPr>
-        <w:drawing>
-          <wp:inline distT="0" distB="0" distL="0" distR="0" wp14:anchorId="03C74A69" wp14:editId="0F7E3EBE">
-            <wp:extent cx="5978769" cy="99646"/>
-            <wp:effectExtent l="0" t="0" r="0" b="0"/>
-            <wp:docPr id="2" name="Picture 2"/>
-            <wp:cNvGraphicFramePr>
-              <a:graphicFrameLocks xmlns:a="http://schemas.openxmlformats.org/drawingml/2006/main" noChangeAspect="1"/>
-            </wp:cNvGraphicFramePr>
-            <a:graphic xmlns:a="http://schemas.openxmlformats.org/drawingml/2006/main">
-              <a:graphicData uri="http://schemas.openxmlformats.org/drawingml/2006/picture">
-                <pic:pic xmlns:pic="http://schemas.openxmlformats.org/drawingml/2006/picture">
-                  <pic:nvPicPr>
-                    <pic:cNvPr id="0" name="Picture 1"/>
-                    <pic:cNvPicPr>
-                      <a:picLocks noChangeAspect="1" noChangeArrowheads="1"/>
-                    </pic:cNvPicPr>
-                  </pic:nvPicPr>
-                  <pic:blipFill>
-                    <a:blip r:embed="rId10">
-                      <a:extLst>
-                        <a:ext uri="{28A0092B-C50C-407E-A947-70E740481C1C}">
-                          <a14:useLocalDpi xmlns:a14="http://schemas.microsoft.com/office/drawing/2010/main" val="0"/>
-                        </a:ext>
-                      </a:extLst>
-                    </a:blip>
-                    <a:srcRect/>
-                    <a:stretch>
-                      <a:fillRect/>
-                    </a:stretch>
-                  </pic:blipFill>
-                  <pic:spPr bwMode="auto">
-                    <a:xfrm>
-                      <a:off x="0" y="0"/>
-                      <a:ext cx="6575861" cy="109598"/>
-                    </a:xfrm>
-                    <a:prstGeom prst="rect">
-                      <a:avLst/>
-                    </a:prstGeom>
-                    <a:solidFill>
-                      <a:srgbClr val="FFFFFF"/>
-                    </a:solidFill>
-                    <a:ln>
-                      <a:noFill/>
-                    </a:ln>
-                  </pic:spPr>
-                </pic:pic>
-              </a:graphicData>
-            </a:graphic>
-          </wp:inline>
-        </w:drawing>
-      </w:r>
     </w:p>
     <w:p>
       <w:pPr>
@@ -212,28 +182,101 @@
           <w:bCs/>
           <w:sz w:val="22"/>
           <w:szCs w:val="20"/>
-          <w:u w:val="single"/>
-        </w:rPr>
-      </w:pPr>
-      <w:r>
-        <w:rPr>
-          <w:b/>
-          <w:bCs/>
-          <w:sz w:val="22"/>
-          <w:szCs w:val="20"/>
-          <w:u w:val="single"/>
+        </w:rPr>
+      </w:pPr>
+      <w:r>
+        <w:rPr>
+          <w:b/>
+          <w:bCs/>
+          <w:noProof/>
+          <w:sz w:val="22"/>
+          <w:szCs w:val="20"/>
+        </w:rPr>
+        <mc:AlternateContent>
+          <mc:Choice Requires="wps">
+            <w:drawing>
+              <wp:anchor distT="0" distB="0" distL="114300" distR="114300" simplePos="0" relativeHeight="251660288" behindDoc="1" locked="0" layoutInCell="1" allowOverlap="1" wp14:anchorId="2CA6500B" wp14:editId="5A407847">
+                <wp:simplePos x="0" y="0"/>
+                <wp:positionH relativeFrom="column">
+                  <wp:posOffset>-114300</wp:posOffset>
+                </wp:positionH>
+                <wp:positionV relativeFrom="paragraph">
+                  <wp:posOffset>81280</wp:posOffset>
+                </wp:positionV>
+                <wp:extent cx="7071360" cy="281940"/>
+                <wp:effectExtent l="0" t="0" r="15240" b="22860"/>
+                <wp:wrapNone/>
+                <wp:docPr id="1" name="Rectangle 1"/>
+                <wp:cNvGraphicFramePr/>
+                <a:graphic xmlns:a="http://schemas.openxmlformats.org/drawingml/2006/main">
+                  <a:graphicData uri="http://schemas.microsoft.com/office/word/2010/wordprocessingShape">
+                    <wps:wsp>
+                      <wps:cNvSpPr/>
+                      <wps:spPr>
+                        <a:xfrm>
+                          <a:off x="0" y="0"/>
+                          <a:ext cx="7071360" cy="281940"/>
+                        </a:xfrm>
+                        <a:prstGeom prst="rect">
+                          <a:avLst/>
+                        </a:prstGeom>
+                        <a:solidFill>
+                          <a:schemeClr val="bg1">
+                            <a:lumMod val="85000"/>
+                          </a:schemeClr>
+                        </a:solidFill>
+                        <a:ln>
+                          <a:solidFill>
+                            <a:schemeClr val="bg1"/>
+                          </a:solidFill>
+                        </a:ln>
+                      </wps:spPr>
+                      <wps:style>
+                        <a:lnRef idx="2">
+                          <a:schemeClr val="accent1">
+                            <a:shade val="50000"/>
+                          </a:schemeClr>
+                        </a:lnRef>
+                        <a:fillRef idx="1">
+                          <a:schemeClr val="accent1"/>
+                        </a:fillRef>
+                        <a:effectRef idx="0">
+                          <a:schemeClr val="accent1"/>
+                        </a:effectRef>
+                        <a:fontRef idx="minor">
+                          <a:schemeClr val="lt1"/>
+                        </a:fontRef>
+                      </wps:style>
+                      <wps:bodyPr rot="0" spcFirstLastPara="0" vertOverflow="overflow" horzOverflow="overflow" vert="horz" wrap="square" lIns="91440" tIns="45720" rIns="91440" bIns="45720" numCol="1" spcCol="0" rtlCol="0" fromWordArt="0" anchor="ctr" anchorCtr="0" forceAA="0" compatLnSpc="1">
+                        <a:prstTxWarp prst="textNoShape">
+                          <a:avLst/>
+                        </a:prstTxWarp>
+                        <a:noAutofit/>
+                      </wps:bodyPr>
+                    </wps:wsp>
+                  </a:graphicData>
+                </a:graphic>
+                <wp14:sizeRelH relativeFrom="margin">
+                  <wp14:pctWidth>0</wp14:pctWidth>
+                </wp14:sizeRelH>
+              </wp:anchor>
+            </w:drawing>
+          </mc:Choice>
+          <mc:Fallback>
+            <w:pict>
+              <v:rect w14:anchorId="3313FF77" id="Rectangle 1" o:spid="_x0000_s1026" style="position:absolute;margin-left:-9pt;margin-top:6.4pt;width:556.8pt;height:22.2pt;z-index:-251656192;visibility:visible;mso-wrap-style:square;mso-width-percent:0;mso-wrap-distance-left:9pt;mso-wrap-distance-top:0;mso-wrap-distance-right:9pt;mso-wrap-distance-bottom:0;mso-position-horizontal:absolute;mso-position-horizontal-relative:text;mso-position-vertical:absolute;mso-position-vertical-relative:text;mso-width-percent:0;mso-width-relative:margin;v-text-anchor:middle" o:gfxdata="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" fillcolor="#d8d8d8 [2732]" strokecolor="white [3212]" strokeweight="2pt"/>
+            </w:pict>
+          </mc:Fallback>
+        </mc:AlternateContent>
+      </w:r>
+      <w:r>
+        <w:rPr>
+          <w:b/>
+          <w:bCs/>
+          <w:sz w:val="22"/>
+          <w:szCs w:val="20"/>
         </w:rPr>
         <w:t>EDUCATION</w:t>
-      </w:r>
-      <w:r>
-        <w:rPr>
-          <w:b/>
-          <w:bCs/>
-          <w:sz w:val="22"/>
-          <w:szCs w:val="20"/>
-          <w:u w:val="single"/>
-        </w:rPr>
-        <w:t>:</w:t>
       </w:r>
     </w:p>
     <w:p>
@@ -266,97 +309,90 @@
           <w:sz w:val="22"/>
           <w:szCs w:val="20"/>
         </w:rPr>
-        <w:t>New Jersey Institute of Technology</w:t>
-      </w:r>
-      <w:r>
-        <w:rPr>
-          <w:b/>
-          <w:bCs/>
-          <w:sz w:val="22"/>
-          <w:szCs w:val="20"/>
-        </w:rPr>
-        <w:tab/>
-      </w:r>
-      <w:r>
-        <w:rPr>
-          <w:b/>
-          <w:bCs/>
-          <w:sz w:val="22"/>
-          <w:szCs w:val="20"/>
-        </w:rPr>
-        <w:tab/>
-      </w:r>
-      <w:r>
-        <w:rPr>
-          <w:b/>
-          <w:bCs/>
-          <w:sz w:val="22"/>
-          <w:szCs w:val="20"/>
-        </w:rPr>
-        <w:tab/>
-      </w:r>
-      <w:r>
-        <w:rPr>
-          <w:b/>
-          <w:bCs/>
-          <w:sz w:val="22"/>
-          <w:szCs w:val="20"/>
-        </w:rPr>
-        <w:tab/>
-      </w:r>
-      <w:r>
-        <w:rPr>
-          <w:b/>
-          <w:bCs/>
-          <w:sz w:val="22"/>
-          <w:szCs w:val="20"/>
-        </w:rPr>
-        <w:tab/>
-      </w:r>
-      <w:r>
-        <w:rPr>
-          <w:b/>
-          <w:bCs/>
-          <w:sz w:val="22"/>
-          <w:szCs w:val="20"/>
-        </w:rPr>
-        <w:tab/>
-      </w:r>
-      <w:r>
-        <w:rPr>
-          <w:b/>
-          <w:bCs/>
-          <w:sz w:val="22"/>
-          <w:szCs w:val="20"/>
-        </w:rPr>
-        <w:tab/>
-        <w:t xml:space="preserve">     </w:t>
-      </w:r>
-      <w:r>
-        <w:rPr>
-          <w:b/>
-          <w:bCs/>
-          <w:sz w:val="22"/>
-          <w:szCs w:val="20"/>
-        </w:rPr>
-        <w:t xml:space="preserve"> </w:t>
-      </w:r>
-      <w:r>
-        <w:rPr>
-          <w:b/>
-          <w:bCs/>
-          <w:sz w:val="22"/>
-          <w:szCs w:val="20"/>
-        </w:rPr>
-        <w:t xml:space="preserve">    </w:t>
-      </w:r>
-      <w:r>
-        <w:rPr>
-          <w:b/>
-          <w:sz w:val="22"/>
-          <w:szCs w:val="20"/>
-        </w:rPr>
-        <w:t>GPA: 4.0</w:t>
+        <w:t>M.S. in Computer Science</w:t>
+      </w:r>
+      <w:r>
+        <w:rPr>
+          <w:b/>
+          <w:bCs/>
+          <w:sz w:val="22"/>
+          <w:szCs w:val="20"/>
+        </w:rPr>
+        <w:tab/>
+      </w:r>
+      <w:r>
+        <w:rPr>
+          <w:b/>
+          <w:bCs/>
+          <w:sz w:val="22"/>
+          <w:szCs w:val="20"/>
+        </w:rPr>
+        <w:tab/>
+      </w:r>
+      <w:r>
+        <w:rPr>
+          <w:b/>
+          <w:bCs/>
+          <w:sz w:val="22"/>
+          <w:szCs w:val="20"/>
+        </w:rPr>
+        <w:tab/>
+      </w:r>
+      <w:r>
+        <w:rPr>
+          <w:b/>
+          <w:bCs/>
+          <w:sz w:val="22"/>
+          <w:szCs w:val="20"/>
+        </w:rPr>
+        <w:tab/>
+      </w:r>
+      <w:r>
+        <w:rPr>
+          <w:b/>
+          <w:bCs/>
+          <w:sz w:val="22"/>
+          <w:szCs w:val="20"/>
+        </w:rPr>
+        <w:tab/>
+      </w:r>
+      <w:r>
+        <w:rPr>
+          <w:b/>
+          <w:bCs/>
+          <w:sz w:val="22"/>
+          <w:szCs w:val="20"/>
+        </w:rPr>
+        <w:tab/>
+      </w:r>
+      <w:r>
+        <w:rPr>
+          <w:b/>
+          <w:bCs/>
+          <w:sz w:val="22"/>
+          <w:szCs w:val="20"/>
+        </w:rPr>
+        <w:tab/>
+        <w:t xml:space="preserve">         </w:t>
+      </w:r>
+      <w:r>
+        <w:rPr>
+          <w:b/>
+          <w:bCs/>
+          <w:sz w:val="22"/>
+          <w:szCs w:val="20"/>
+        </w:rPr>
+        <w:tab/>
+      </w:r>
+      <w:r>
+        <w:rPr>
+          <w:b/>
+          <w:bCs/>
+          <w:sz w:val="22"/>
+          <w:szCs w:val="20"/>
+        </w:rPr>
+        <w:tab/>
+        <w:t xml:space="preserve">           GPA 4.0</w:t>
       </w:r>
     </w:p>
     <w:p>
@@ -365,19 +401,100 @@
         <w:ind w:left="360"/>
         <w:contextualSpacing/>
         <w:rPr>
-          <w:b/>
-          <w:sz w:val="22"/>
-          <w:szCs w:val="20"/>
-        </w:rPr>
-      </w:pPr>
-      <w:r>
-        <w:rPr>
-          <w:b/>
-          <w:bCs/>
-          <w:sz w:val="22"/>
-          <w:szCs w:val="20"/>
-        </w:rPr>
-        <w:t>Albert Dorman Honors College, Newark, New Jersey</w:t>
+          <w:sz w:val="22"/>
+          <w:szCs w:val="20"/>
+        </w:rPr>
+      </w:pPr>
+      <w:r>
+        <w:rPr>
+          <w:sz w:val="22"/>
+          <w:szCs w:val="20"/>
+        </w:rPr>
+        <w:t>New Jersey Institute of Technology</w:t>
+      </w:r>
+      <w:r>
+        <w:rPr>
+          <w:sz w:val="22"/>
+          <w:szCs w:val="20"/>
+        </w:rPr>
+        <w:tab/>
+      </w:r>
+      <w:r>
+        <w:rPr>
+          <w:sz w:val="22"/>
+          <w:szCs w:val="20"/>
+        </w:rPr>
+        <w:tab/>
+      </w:r>
+      <w:r>
+        <w:rPr>
+          <w:sz w:val="22"/>
+          <w:szCs w:val="20"/>
+        </w:rPr>
+        <w:tab/>
+      </w:r>
+      <w:r>
+        <w:rPr>
+          <w:sz w:val="22"/>
+          <w:szCs w:val="20"/>
+        </w:rPr>
+        <w:tab/>
+      </w:r>
+      <w:r>
+        <w:rPr>
+          <w:sz w:val="22"/>
+          <w:szCs w:val="20"/>
+        </w:rPr>
+        <w:tab/>
+      </w:r>
+      <w:r>
+        <w:rPr>
+          <w:sz w:val="22"/>
+          <w:szCs w:val="20"/>
+        </w:rPr>
+        <w:tab/>
+      </w:r>
+      <w:r>
+        <w:rPr>
+          <w:sz w:val="22"/>
+          <w:szCs w:val="20"/>
+        </w:rPr>
+        <w:tab/>
+      </w:r>
+      <w:r>
+        <w:rPr>
+          <w:sz w:val="22"/>
+          <w:szCs w:val="20"/>
+        </w:rPr>
+        <w:t xml:space="preserve">    </w:t>
+      </w:r>
+      <w:r>
+        <w:rPr>
+          <w:sz w:val="22"/>
+          <w:szCs w:val="20"/>
+        </w:rPr>
+        <w:t xml:space="preserve">  </w:t>
+      </w:r>
+      <w:r>
+        <w:rPr>
+          <w:sz w:val="22"/>
+          <w:szCs w:val="20"/>
+        </w:rPr>
+        <w:t xml:space="preserve"> </w:t>
+      </w:r>
+      <w:r>
+        <w:rPr>
+          <w:sz w:val="22"/>
+          <w:szCs w:val="20"/>
+        </w:rPr>
+        <w:t>Expected May 202</w:t>
+      </w:r>
+      <w:r>
+        <w:rPr>
+          <w:sz w:val="22"/>
+          <w:szCs w:val="20"/>
+        </w:rPr>
+        <w:t>1</w:t>
       </w:r>
     </w:p>
     <w:p>
@@ -386,19 +503,10 @@
         <w:ind w:left="360"/>
         <w:contextualSpacing/>
         <w:rPr>
-          <w:b/>
-          <w:sz w:val="22"/>
-          <w:szCs w:val="20"/>
-        </w:rPr>
-      </w:pPr>
-      <w:r>
-        <w:rPr>
-          <w:bCs/>
-          <w:sz w:val="20"/>
-          <w:szCs w:val="20"/>
-        </w:rPr>
-        <w:t>B.S. in Computer Science, Expected May 2020</w:t>
-      </w:r>
+          <w:sz w:val="22"/>
+          <w:szCs w:val="20"/>
+        </w:rPr>
+      </w:pPr>
     </w:p>
     <w:p>
       <w:pPr>
@@ -413,11 +521,131 @@
       </w:pPr>
       <w:r>
         <w:rPr>
-          <w:bCs/>
-          <w:sz w:val="20"/>
-          <w:szCs w:val="20"/>
-        </w:rPr>
-        <w:t>Minor in Applied Mathematics, Expected May 2020</w:t>
+          <w:b/>
+          <w:bCs/>
+          <w:sz w:val="22"/>
+          <w:szCs w:val="20"/>
+        </w:rPr>
+        <w:t>B.S. in Computer Science (Minor in Applied Mathematics)</w:t>
+      </w:r>
+      <w:r>
+        <w:rPr>
+          <w:b/>
+          <w:bCs/>
+          <w:sz w:val="22"/>
+          <w:szCs w:val="20"/>
+        </w:rPr>
+        <w:tab/>
+      </w:r>
+      <w:r>
+        <w:rPr>
+          <w:b/>
+          <w:bCs/>
+          <w:sz w:val="22"/>
+          <w:szCs w:val="20"/>
+        </w:rPr>
+        <w:tab/>
+      </w:r>
+      <w:r>
+        <w:rPr>
+          <w:b/>
+          <w:bCs/>
+          <w:sz w:val="22"/>
+          <w:szCs w:val="20"/>
+        </w:rPr>
+        <w:tab/>
+      </w:r>
+      <w:r>
+        <w:rPr>
+          <w:b/>
+          <w:bCs/>
+          <w:sz w:val="22"/>
+          <w:szCs w:val="20"/>
+        </w:rPr>
+        <w:tab/>
+        <w:t xml:space="preserve">           GPA 4.0</w:t>
+      </w:r>
+    </w:p>
+    <w:p>
+      <w:pPr>
+        <w:pStyle w:val="NormalWeb"/>
+        <w:ind w:left="360"/>
+        <w:contextualSpacing/>
+        <w:rPr>
+          <w:sz w:val="22"/>
+          <w:szCs w:val="20"/>
+        </w:rPr>
+      </w:pPr>
+      <w:r>
+        <w:rPr>
+          <w:sz w:val="22"/>
+          <w:szCs w:val="20"/>
+        </w:rPr>
+        <w:t xml:space="preserve">Albert Dorman Honors College, </w:t>
+      </w:r>
+      <w:r>
+        <w:rPr>
+          <w:sz w:val="22"/>
+          <w:szCs w:val="20"/>
+        </w:rPr>
+        <w:t>New Jersey Institute of Technology</w:t>
+      </w:r>
+      <w:r>
+        <w:rPr>
+          <w:sz w:val="22"/>
+          <w:szCs w:val="20"/>
+        </w:rPr>
+        <w:tab/>
+      </w:r>
+      <w:r>
+        <w:rPr>
+          <w:sz w:val="22"/>
+          <w:szCs w:val="20"/>
+        </w:rPr>
+        <w:tab/>
+      </w:r>
+      <w:r>
+        <w:rPr>
+          <w:sz w:val="22"/>
+          <w:szCs w:val="20"/>
+        </w:rPr>
+        <w:tab/>
+      </w:r>
+      <w:r>
+        <w:rPr>
+          <w:sz w:val="22"/>
+          <w:szCs w:val="20"/>
+        </w:rPr>
+        <w:tab/>
+        <w:t xml:space="preserve">         </w:t>
+      </w:r>
+      <w:r>
+        <w:rPr>
+          <w:sz w:val="22"/>
+          <w:szCs w:val="20"/>
+        </w:rPr>
+        <w:t>May 202</w:t>
+      </w:r>
+      <w:r>
+        <w:rPr>
+          <w:sz w:val="22"/>
+          <w:szCs w:val="20"/>
+        </w:rPr>
+        <w:t>0</w:t>
+      </w:r>
+      <w:r>
+        <w:rPr>
+          <w:sz w:val="22"/>
+          <w:szCs w:val="20"/>
+        </w:rPr>
+        <w:tab/>
+      </w:r>
+      <w:r>
+        <w:rPr>
+          <w:sz w:val="22"/>
+          <w:szCs w:val="20"/>
+        </w:rPr>
+        <w:tab/>
       </w:r>
     </w:p>
     <w:p>
@@ -431,6 +659,92 @@
           <w:szCs w:val="12"/>
         </w:rPr>
       </w:pPr>
+      <w:r>
+        <w:rPr>
+          <w:b/>
+          <w:bCs/>
+          <w:noProof/>
+          <w:sz w:val="22"/>
+          <w:szCs w:val="20"/>
+          <w:u w:val="single"/>
+        </w:rPr>
+        <mc:AlternateContent>
+          <mc:Choice Requires="wps">
+            <w:drawing>
+              <wp:anchor distT="0" distB="0" distL="114300" distR="114300" simplePos="0" relativeHeight="251652096" behindDoc="1" locked="0" layoutInCell="1" allowOverlap="1" wp14:anchorId="50D3A360" wp14:editId="13EF660A">
+                <wp:simplePos x="0" y="0"/>
+                <wp:positionH relativeFrom="column">
+                  <wp:posOffset>-114300</wp:posOffset>
+                </wp:positionH>
+                <wp:positionV relativeFrom="paragraph">
+                  <wp:posOffset>106045</wp:posOffset>
+                </wp:positionV>
+                <wp:extent cx="7071360" cy="281940"/>
+                <wp:effectExtent l="0" t="0" r="15240" b="22860"/>
+                <wp:wrapNone/>
+                <wp:docPr id="3" name="Rectangle 3"/>
+                <wp:cNvGraphicFramePr/>
+                <a:graphic xmlns:a="http://schemas.openxmlformats.org/drawingml/2006/main">
+                  <a:graphicData uri="http://schemas.microsoft.com/office/word/2010/wordprocessingShape">
+                    <wps:wsp>
+                      <wps:cNvSpPr/>
+                      <wps:spPr>
+                        <a:xfrm>
+                          <a:off x="0" y="0"/>
+                          <a:ext cx="7071360" cy="281940"/>
+                        </a:xfrm>
+                        <a:prstGeom prst="rect">
+                          <a:avLst/>
+                        </a:prstGeom>
+                        <a:solidFill>
+                          <a:schemeClr val="bg1">
+                            <a:lumMod val="85000"/>
+                          </a:schemeClr>
+                        </a:solidFill>
+                        <a:ln>
+                          <a:solidFill>
+                            <a:schemeClr val="bg1"/>
+                          </a:solidFill>
+                        </a:ln>
+                      </wps:spPr>
+                      <wps:style>
+                        <a:lnRef idx="2">
+                          <a:schemeClr val="accent1">
+                            <a:shade val="50000"/>
+                          </a:schemeClr>
+                        </a:lnRef>
+                        <a:fillRef idx="1">
+                          <a:schemeClr val="accent1"/>
+                        </a:fillRef>
+                        <a:effectRef idx="0">
+                          <a:schemeClr val="accent1"/>
+                        </a:effectRef>
+                        <a:fontRef idx="minor">
+                          <a:schemeClr val="lt1"/>
+                        </a:fontRef>
+                      </wps:style>
+                      <wps:bodyPr rot="0" spcFirstLastPara="0" vertOverflow="overflow" horzOverflow="overflow" vert="horz" wrap="square" lIns="91440" tIns="45720" rIns="91440" bIns="45720" numCol="1" spcCol="0" rtlCol="0" fromWordArt="0" anchor="ctr" anchorCtr="0" forceAA="0" compatLnSpc="1">
+                        <a:prstTxWarp prst="textNoShape">
+                          <a:avLst/>
+                        </a:prstTxWarp>
+                        <a:noAutofit/>
+                      </wps:bodyPr>
+                    </wps:wsp>
+                  </a:graphicData>
+                </a:graphic>
+                <wp14:sizeRelH relativeFrom="margin">
+                  <wp14:pctWidth>0</wp14:pctWidth>
+                </wp14:sizeRelH>
+              </wp:anchor>
+            </w:drawing>
+          </mc:Choice>
+          <mc:Fallback>
+            <w:pict>
+              <v:rect w14:anchorId="1370970E" id="Rectangle 3" o:spid="_x0000_s1026" style="position:absolute;margin-left:-9pt;margin-top:8.35pt;width:556.8pt;height:22.2pt;z-index:-251664384;visibility:visible;mso-wrap-style:square;mso-width-percent:0;mso-wrap-distance-left:9pt;mso-wrap-distance-top:0;mso-wrap-distance-right:9pt;mso-wrap-distance-bottom:0;mso-position-horizontal:absolute;mso-position-horizontal-relative:text;mso-position-vertical:absolute;mso-position-vertical-relative:text;mso-width-percent:0;mso-width-relative:margin;v-text-anchor:middle" o:gfxdata="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" fillcolor="#d8d8d8 [2732]" strokecolor="white [3212]" strokeweight="2pt"/>
+            </w:pict>
+          </mc:Fallback>
+        </mc:AlternateContent>
+      </w:r>
     </w:p>
     <w:p>
       <w:pPr>
@@ -441,28 +755,16 @@
           <w:bCs/>
           <w:sz w:val="22"/>
           <w:szCs w:val="20"/>
-          <w:u w:val="single"/>
-        </w:rPr>
-      </w:pPr>
-      <w:r>
-        <w:rPr>
-          <w:b/>
-          <w:bCs/>
-          <w:sz w:val="22"/>
-          <w:szCs w:val="20"/>
-          <w:u w:val="single"/>
-        </w:rPr>
-        <w:t>WORK EXPERIENCE AND PROJECTS</w:t>
-      </w:r>
-      <w:r>
-        <w:rPr>
-          <w:b/>
-          <w:bCs/>
-          <w:sz w:val="22"/>
-          <w:szCs w:val="20"/>
-          <w:u w:val="single"/>
-        </w:rPr>
-        <w:t>:</w:t>
+        </w:rPr>
+      </w:pPr>
+      <w:r>
+        <w:rPr>
+          <w:b/>
+          <w:bCs/>
+          <w:sz w:val="22"/>
+          <w:szCs w:val="20"/>
+        </w:rPr>
+        <w:t>EXPERIENCE</w:t>
       </w:r>
     </w:p>
     <w:p>
@@ -472,8 +774,7 @@
         <w:rPr>
           <w:b/>
           <w:bCs/>
-          <w:sz w:val="18"/>
-          <w:szCs w:val="12"/>
+          <w:szCs w:val="18"/>
           <w:u w:val="single"/>
         </w:rPr>
       </w:pPr>
@@ -497,98 +798,81 @@
           <w:sz w:val="22"/>
           <w:szCs w:val="20"/>
         </w:rPr>
-        <w:t xml:space="preserve">Internship: Capital One Cyber </w:t>
-      </w:r>
-      <w:r>
-        <w:rPr>
-          <w:b/>
-          <w:bCs/>
-          <w:sz w:val="22"/>
-          <w:szCs w:val="20"/>
-        </w:rPr>
-        <w:tab/>
-      </w:r>
-      <w:r>
-        <w:rPr>
-          <w:b/>
-          <w:bCs/>
-          <w:sz w:val="22"/>
-          <w:szCs w:val="20"/>
-        </w:rPr>
-        <w:tab/>
-      </w:r>
-      <w:r>
-        <w:rPr>
-          <w:b/>
-          <w:bCs/>
-          <w:sz w:val="22"/>
-          <w:szCs w:val="20"/>
-        </w:rPr>
-        <w:tab/>
-      </w:r>
-      <w:r>
-        <w:rPr>
-          <w:b/>
-          <w:bCs/>
-          <w:sz w:val="22"/>
-          <w:szCs w:val="20"/>
-        </w:rPr>
-        <w:tab/>
-      </w:r>
-      <w:r>
-        <w:rPr>
-          <w:b/>
-          <w:bCs/>
-          <w:sz w:val="22"/>
-          <w:szCs w:val="20"/>
-        </w:rPr>
-        <w:tab/>
-      </w:r>
-      <w:r>
-        <w:rPr>
-          <w:b/>
-          <w:bCs/>
-          <w:sz w:val="22"/>
-          <w:szCs w:val="20"/>
-        </w:rPr>
-        <w:tab/>
-      </w:r>
-      <w:r>
-        <w:rPr>
-          <w:b/>
-          <w:bCs/>
-          <w:sz w:val="22"/>
-          <w:szCs w:val="20"/>
-        </w:rPr>
-        <w:tab/>
-        <w:t xml:space="preserve">  </w:t>
-      </w:r>
-      <w:r>
-        <w:rPr>
-          <w:b/>
-          <w:bCs/>
-          <w:sz w:val="22"/>
-          <w:szCs w:val="20"/>
-        </w:rPr>
-        <w:t xml:space="preserve">      </w:t>
-      </w:r>
-      <w:r>
-        <w:rPr>
-          <w:b/>
-          <w:bCs/>
-          <w:sz w:val="22"/>
-          <w:szCs w:val="20"/>
-        </w:rPr>
-        <w:t xml:space="preserve">June-August </w:t>
-      </w:r>
-      <w:r>
-        <w:rPr>
-          <w:b/>
-          <w:bCs/>
-          <w:sz w:val="22"/>
-          <w:szCs w:val="20"/>
-        </w:rPr>
-        <w:t>2019</w:t>
+        <w:t xml:space="preserve">Internship: Capital One Cloud Control </w:t>
+      </w:r>
+      <w:r>
+        <w:rPr>
+          <w:b/>
+          <w:bCs/>
+          <w:sz w:val="22"/>
+          <w:szCs w:val="20"/>
+        </w:rPr>
+        <w:tab/>
+      </w:r>
+      <w:r>
+        <w:rPr>
+          <w:b/>
+          <w:bCs/>
+          <w:sz w:val="22"/>
+          <w:szCs w:val="20"/>
+        </w:rPr>
+        <w:tab/>
+      </w:r>
+      <w:r>
+        <w:rPr>
+          <w:b/>
+          <w:bCs/>
+          <w:sz w:val="22"/>
+          <w:szCs w:val="20"/>
+        </w:rPr>
+        <w:tab/>
+      </w:r>
+      <w:r>
+        <w:rPr>
+          <w:b/>
+          <w:bCs/>
+          <w:sz w:val="22"/>
+          <w:szCs w:val="20"/>
+        </w:rPr>
+        <w:tab/>
+      </w:r>
+      <w:r>
+        <w:rPr>
+          <w:b/>
+          <w:bCs/>
+          <w:sz w:val="22"/>
+          <w:szCs w:val="20"/>
+        </w:rPr>
+        <w:tab/>
+      </w:r>
+      <w:r>
+        <w:rPr>
+          <w:b/>
+          <w:bCs/>
+          <w:sz w:val="22"/>
+          <w:szCs w:val="20"/>
+        </w:rPr>
+        <w:tab/>
+        <w:t xml:space="preserve">        </w:t>
+      </w:r>
+      <w:r>
+        <w:rPr>
+          <w:b/>
+          <w:bCs/>
+          <w:sz w:val="22"/>
+          <w:szCs w:val="20"/>
+        </w:rPr>
+        <w:tab/>
+      </w:r>
+      <w:r>
+        <w:rPr>
+          <w:b/>
+          <w:bCs/>
+          <w:sz w:val="22"/>
+          <w:szCs w:val="20"/>
+        </w:rPr>
+        <w:tab/>
+        <w:t xml:space="preserve">     2020</w:t>
       </w:r>
     </w:p>
     <w:p>
@@ -608,23 +892,63 @@
           <w:sz w:val="20"/>
           <w:szCs w:val="20"/>
         </w:rPr>
-        <w:t>Developed a cyber war game platform (with 6 other interns) as a training and hiring</w:t>
-      </w:r>
-      <w:r>
-        <w:rPr>
-          <w:bCs/>
-          <w:sz w:val="20"/>
-          <w:szCs w:val="20"/>
-        </w:rPr>
-        <w:t xml:space="preserve"> tool</w:t>
-      </w:r>
-      <w:r>
-        <w:rPr>
-          <w:bCs/>
-          <w:sz w:val="20"/>
-          <w:szCs w:val="20"/>
-        </w:rPr>
-        <w:t xml:space="preserve">. </w:t>
+        <w:t>D</w:t>
+      </w:r>
+      <w:r>
+        <w:rPr>
+          <w:bCs/>
+          <w:sz w:val="20"/>
+          <w:szCs w:val="20"/>
+        </w:rPr>
+        <w:t>evelop</w:t>
+      </w:r>
+      <w:r>
+        <w:rPr>
+          <w:bCs/>
+          <w:sz w:val="20"/>
+          <w:szCs w:val="20"/>
+        </w:rPr>
+        <w:t>ed</w:t>
+      </w:r>
+      <w:r>
+        <w:rPr>
+          <w:bCs/>
+          <w:sz w:val="20"/>
+          <w:szCs w:val="20"/>
+        </w:rPr>
+        <w:t xml:space="preserve"> a </w:t>
+      </w:r>
+      <w:r>
+        <w:rPr>
+          <w:bCs/>
+          <w:sz w:val="20"/>
+          <w:szCs w:val="20"/>
+        </w:rPr>
+        <w:t xml:space="preserve">web dashboard </w:t>
+      </w:r>
+      <w:r>
+        <w:rPr>
+          <w:bCs/>
+          <w:sz w:val="20"/>
+          <w:szCs w:val="20"/>
+        </w:rPr>
+        <w:t xml:space="preserve">that </w:t>
+      </w:r>
+      <w:r>
+        <w:rPr>
+          <w:bCs/>
+          <w:sz w:val="20"/>
+          <w:szCs w:val="20"/>
+        </w:rPr>
+        <w:t>analyzes real-time data</w:t>
+      </w:r>
+      <w:r>
+        <w:rPr>
+          <w:bCs/>
+          <w:sz w:val="20"/>
+          <w:szCs w:val="20"/>
+        </w:rPr>
+        <w:t xml:space="preserve"> and displays high-value cloud performance analytics.</w:t>
       </w:r>
     </w:p>
     <w:p>
@@ -638,6 +962,196 @@
           <w:szCs w:val="20"/>
         </w:rPr>
       </w:pPr>
+      <w:r>
+        <w:rPr>
+          <w:bCs/>
+          <w:sz w:val="20"/>
+          <w:szCs w:val="20"/>
+        </w:rPr>
+        <w:t>Used Boto3 to pull data from S3, Druid to serve as a time-series database, and React to create a user interface</w:t>
+      </w:r>
+      <w:r>
+        <w:rPr>
+          <w:bCs/>
+          <w:sz w:val="20"/>
+          <w:szCs w:val="20"/>
+        </w:rPr>
+        <w:t>.</w:t>
+      </w:r>
+    </w:p>
+    <w:p>
+      <w:pPr>
+        <w:pStyle w:val="NormalWeb"/>
+        <w:ind w:firstLine="360"/>
+        <w:contextualSpacing/>
+        <w:rPr>
+          <w:b/>
+          <w:bCs/>
+          <w:sz w:val="22"/>
+          <w:szCs w:val="20"/>
+        </w:rPr>
+      </w:pPr>
+    </w:p>
+    <w:p>
+      <w:pPr>
+        <w:pStyle w:val="NormalWeb"/>
+        <w:ind w:firstLine="360"/>
+        <w:contextualSpacing/>
+        <w:rPr>
+          <w:b/>
+          <w:bCs/>
+          <w:sz w:val="22"/>
+          <w:szCs w:val="20"/>
+        </w:rPr>
+      </w:pPr>
+      <w:r>
+        <w:rPr>
+          <w:b/>
+          <w:bCs/>
+          <w:sz w:val="22"/>
+          <w:szCs w:val="20"/>
+        </w:rPr>
+        <w:t xml:space="preserve">Internship: Capital One Cyber </w:t>
+      </w:r>
+      <w:r>
+        <w:rPr>
+          <w:b/>
+          <w:bCs/>
+          <w:sz w:val="22"/>
+          <w:szCs w:val="20"/>
+        </w:rPr>
+        <w:tab/>
+      </w:r>
+      <w:r>
+        <w:rPr>
+          <w:b/>
+          <w:bCs/>
+          <w:sz w:val="22"/>
+          <w:szCs w:val="20"/>
+        </w:rPr>
+        <w:tab/>
+      </w:r>
+      <w:r>
+        <w:rPr>
+          <w:b/>
+          <w:bCs/>
+          <w:sz w:val="22"/>
+          <w:szCs w:val="20"/>
+        </w:rPr>
+        <w:tab/>
+      </w:r>
+      <w:r>
+        <w:rPr>
+          <w:b/>
+          <w:bCs/>
+          <w:sz w:val="22"/>
+          <w:szCs w:val="20"/>
+        </w:rPr>
+        <w:tab/>
+      </w:r>
+      <w:r>
+        <w:rPr>
+          <w:b/>
+          <w:bCs/>
+          <w:sz w:val="22"/>
+          <w:szCs w:val="20"/>
+        </w:rPr>
+        <w:tab/>
+      </w:r>
+      <w:r>
+        <w:rPr>
+          <w:b/>
+          <w:bCs/>
+          <w:sz w:val="22"/>
+          <w:szCs w:val="20"/>
+        </w:rPr>
+        <w:tab/>
+      </w:r>
+      <w:r>
+        <w:rPr>
+          <w:b/>
+          <w:bCs/>
+          <w:sz w:val="22"/>
+          <w:szCs w:val="20"/>
+        </w:rPr>
+        <w:tab/>
+      </w:r>
+      <w:r>
+        <w:rPr>
+          <w:b/>
+          <w:bCs/>
+          <w:sz w:val="22"/>
+          <w:szCs w:val="20"/>
+        </w:rPr>
+        <w:tab/>
+      </w:r>
+      <w:r>
+        <w:rPr>
+          <w:b/>
+          <w:bCs/>
+          <w:sz w:val="22"/>
+          <w:szCs w:val="20"/>
+        </w:rPr>
+        <w:tab/>
+        <w:t xml:space="preserve">     </w:t>
+      </w:r>
+      <w:r>
+        <w:rPr>
+          <w:b/>
+          <w:bCs/>
+          <w:sz w:val="22"/>
+          <w:szCs w:val="20"/>
+        </w:rPr>
+        <w:t>2019</w:t>
+      </w:r>
+    </w:p>
+    <w:p>
+      <w:pPr>
+        <w:pStyle w:val="NormalWeb"/>
+        <w:ind w:firstLine="360"/>
+        <w:contextualSpacing/>
+        <w:rPr>
+          <w:bCs/>
+          <w:sz w:val="20"/>
+          <w:szCs w:val="20"/>
+        </w:rPr>
+      </w:pPr>
+      <w:r>
+        <w:rPr>
+          <w:bCs/>
+          <w:sz w:val="20"/>
+          <w:szCs w:val="20"/>
+        </w:rPr>
+        <w:t>Developed a cyber war game platform (with 6 other interns) as a training and hiring</w:t>
+      </w:r>
+      <w:r>
+        <w:rPr>
+          <w:bCs/>
+          <w:sz w:val="20"/>
+          <w:szCs w:val="20"/>
+        </w:rPr>
+        <w:t xml:space="preserve"> tool</w:t>
+      </w:r>
+      <w:r>
+        <w:rPr>
+          <w:bCs/>
+          <w:sz w:val="20"/>
+          <w:szCs w:val="20"/>
+        </w:rPr>
+        <w:t xml:space="preserve">. </w:t>
+      </w:r>
+    </w:p>
+    <w:p>
+      <w:pPr>
+        <w:pStyle w:val="NormalWeb"/>
+        <w:ind w:firstLine="360"/>
+        <w:contextualSpacing/>
+        <w:rPr>
+          <w:bCs/>
+          <w:sz w:val="20"/>
+          <w:szCs w:val="20"/>
+        </w:rPr>
+      </w:pPr>
       <w:proofErr w:type="gramStart"/>
       <w:r>
         <w:rPr>
@@ -645,17 +1159,7 @@
           <w:sz w:val="20"/>
           <w:szCs w:val="20"/>
         </w:rPr>
-        <w:t>Person</w:t>
-      </w:r>
-      <w:bookmarkStart w:id="0" w:name="_GoBack"/>
-      <w:bookmarkEnd w:id="0"/>
-      <w:r>
-        <w:rPr>
-          <w:bCs/>
-          <w:sz w:val="20"/>
-          <w:szCs w:val="20"/>
-        </w:rPr>
-        <w:t>ally</w:t>
+        <w:t>Personally</w:t>
       </w:r>
       <w:proofErr w:type="gramEnd"/>
       <w:r>
@@ -779,6 +1283,24 @@
           <w:szCs w:val="20"/>
         </w:rPr>
         <w:tab/>
+      </w:r>
+      <w:r>
+        <w:rPr>
+          <w:b/>
+          <w:bCs/>
+          <w:sz w:val="22"/>
+          <w:szCs w:val="20"/>
+        </w:rPr>
+        <w:tab/>
+      </w:r>
+      <w:r>
+        <w:rPr>
+          <w:b/>
+          <w:bCs/>
+          <w:sz w:val="22"/>
+          <w:szCs w:val="20"/>
+        </w:rPr>
+        <w:tab/>
         <w:t xml:space="preserve">     </w:t>
       </w:r>
       <w:r>
@@ -788,34 +1310,7 @@
           <w:sz w:val="22"/>
           <w:szCs w:val="20"/>
         </w:rPr>
-        <w:t xml:space="preserve"> </w:t>
-      </w:r>
-      <w:r>
-        <w:rPr>
-          <w:b/>
-          <w:bCs/>
-          <w:sz w:val="22"/>
-          <w:szCs w:val="20"/>
-        </w:rPr>
-        <w:t xml:space="preserve">  </w:t>
-      </w:r>
-      <w:r>
-        <w:rPr>
-          <w:b/>
-          <w:bCs/>
-          <w:sz w:val="22"/>
-          <w:szCs w:val="20"/>
-        </w:rPr>
-        <w:t>June</w:t>
-      </w:r>
-      <w:r>
-        <w:rPr>
-          <w:b/>
-          <w:bCs/>
-          <w:sz w:val="22"/>
-          <w:szCs w:val="20"/>
-        </w:rPr>
-        <w:t>-August 2018</w:t>
+        <w:t>2018</w:t>
       </w:r>
     </w:p>
     <w:p>
@@ -1074,34 +1569,34 @@
           <w:szCs w:val="20"/>
         </w:rPr>
         <w:tab/>
-        <w:t xml:space="preserve">   </w:t>
-      </w:r>
-      <w:r>
-        <w:rPr>
-          <w:b/>
-          <w:bCs/>
-          <w:sz w:val="22"/>
-          <w:szCs w:val="20"/>
-        </w:rPr>
-        <w:t>June</w:t>
-      </w:r>
-      <w:r>
-        <w:rPr>
-          <w:b/>
-          <w:bCs/>
-          <w:sz w:val="22"/>
-          <w:szCs w:val="20"/>
-        </w:rPr>
-        <w:t>-</w:t>
-      </w:r>
-      <w:r>
-        <w:rPr>
-          <w:b/>
-          <w:bCs/>
-          <w:sz w:val="22"/>
-          <w:szCs w:val="20"/>
-        </w:rPr>
-        <w:t>December 2017</w:t>
+      </w:r>
+      <w:r>
+        <w:rPr>
+          <w:b/>
+          <w:bCs/>
+          <w:sz w:val="22"/>
+          <w:szCs w:val="20"/>
+        </w:rPr>
+        <w:tab/>
+      </w:r>
+      <w:r>
+        <w:rPr>
+          <w:b/>
+          <w:bCs/>
+          <w:sz w:val="22"/>
+          <w:szCs w:val="20"/>
+        </w:rPr>
+        <w:tab/>
+        <w:t xml:space="preserve">     </w:t>
+      </w:r>
+      <w:r>
+        <w:rPr>
+          <w:b/>
+          <w:bCs/>
+          <w:sz w:val="22"/>
+          <w:szCs w:val="20"/>
+        </w:rPr>
+        <w:t>2017</w:t>
       </w:r>
     </w:p>
     <w:p>
@@ -1209,7 +1704,7 @@
           <w:sz w:val="20"/>
           <w:szCs w:val="20"/>
         </w:rPr>
-        <w:t xml:space="preserve">Added </w:t>
+        <w:t xml:space="preserve">Led interns in </w:t>
       </w:r>
       <w:r>
         <w:rPr>
@@ -1225,31 +1720,200 @@
           <w:sz w:val="20"/>
           <w:szCs w:val="20"/>
         </w:rPr>
-        <w:t xml:space="preserve">new building wing to </w:t>
-      </w:r>
-      <w:r>
-        <w:rPr>
-          <w:bCs/>
-          <w:sz w:val="20"/>
-          <w:szCs w:val="20"/>
-        </w:rPr>
-        <w:t xml:space="preserve">an </w:t>
-      </w:r>
-      <w:r>
-        <w:rPr>
-          <w:bCs/>
-          <w:sz w:val="20"/>
-          <w:szCs w:val="20"/>
-        </w:rPr>
-        <w:t>internal company conference room finder mobile app</w:t>
-      </w:r>
-      <w:r>
-        <w:rPr>
-          <w:bCs/>
-          <w:sz w:val="20"/>
-          <w:szCs w:val="20"/>
-        </w:rPr>
-        <w:t>.</w:t>
+        <w:t xml:space="preserve">summer-long </w:t>
+      </w:r>
+      <w:r>
+        <w:rPr>
+          <w:bCs/>
+          <w:sz w:val="20"/>
+          <w:szCs w:val="20"/>
+        </w:rPr>
+        <w:t xml:space="preserve">project </w:t>
+      </w:r>
+      <w:r>
+        <w:rPr>
+          <w:bCs/>
+          <w:sz w:val="20"/>
+          <w:szCs w:val="20"/>
+        </w:rPr>
+        <w:t xml:space="preserve">to create </w:t>
+      </w:r>
+      <w:r>
+        <w:rPr>
+          <w:bCs/>
+          <w:sz w:val="20"/>
+          <w:szCs w:val="20"/>
+        </w:rPr>
+        <w:t xml:space="preserve">a </w:t>
+      </w:r>
+      <w:r>
+        <w:rPr>
+          <w:bCs/>
+          <w:sz w:val="20"/>
+          <w:szCs w:val="20"/>
+        </w:rPr>
+        <w:t>company training portal.</w:t>
+      </w:r>
+    </w:p>
+    <w:p>
+      <w:pPr>
+        <w:pStyle w:val="NormalWeb"/>
+        <w:ind w:left="720"/>
+        <w:contextualSpacing/>
+        <w:rPr>
+          <w:bCs/>
+          <w:sz w:val="18"/>
+          <w:szCs w:val="20"/>
+        </w:rPr>
+      </w:pPr>
+    </w:p>
+    <w:p>
+      <w:pPr>
+        <w:pStyle w:val="NormalWeb"/>
+        <w:ind w:left="360"/>
+        <w:contextualSpacing/>
+        <w:rPr>
+          <w:b/>
+          <w:bCs/>
+          <w:sz w:val="22"/>
+          <w:szCs w:val="20"/>
+        </w:rPr>
+      </w:pPr>
+      <w:r>
+        <w:rPr>
+          <w:b/>
+          <w:bCs/>
+          <w:sz w:val="22"/>
+          <w:szCs w:val="20"/>
+        </w:rPr>
+        <w:t>Freelance</w:t>
+      </w:r>
+      <w:r>
+        <w:rPr>
+          <w:b/>
+          <w:bCs/>
+          <w:sz w:val="22"/>
+          <w:szCs w:val="20"/>
+        </w:rPr>
+        <w:t xml:space="preserve"> W</w:t>
+      </w:r>
+      <w:r>
+        <w:rPr>
+          <w:b/>
+          <w:bCs/>
+          <w:sz w:val="22"/>
+          <w:szCs w:val="20"/>
+        </w:rPr>
+        <w:t xml:space="preserve">ork: Point of Sale </w:t>
+      </w:r>
+      <w:r>
+        <w:rPr>
+          <w:b/>
+          <w:bCs/>
+          <w:sz w:val="22"/>
+          <w:szCs w:val="20"/>
+        </w:rPr>
+        <w:tab/>
+      </w:r>
+      <w:r>
+        <w:rPr>
+          <w:b/>
+          <w:bCs/>
+          <w:sz w:val="22"/>
+          <w:szCs w:val="20"/>
+        </w:rPr>
+        <w:tab/>
+      </w:r>
+      <w:r>
+        <w:rPr>
+          <w:b/>
+          <w:bCs/>
+          <w:sz w:val="22"/>
+          <w:szCs w:val="20"/>
+        </w:rPr>
+        <w:tab/>
+      </w:r>
+      <w:r>
+        <w:rPr>
+          <w:b/>
+          <w:bCs/>
+          <w:sz w:val="22"/>
+          <w:szCs w:val="20"/>
+        </w:rPr>
+        <w:tab/>
+      </w:r>
+      <w:r>
+        <w:rPr>
+          <w:b/>
+          <w:bCs/>
+          <w:sz w:val="22"/>
+          <w:szCs w:val="20"/>
+        </w:rPr>
+        <w:tab/>
+      </w:r>
+      <w:r>
+        <w:rPr>
+          <w:b/>
+          <w:bCs/>
+          <w:sz w:val="22"/>
+          <w:szCs w:val="20"/>
+        </w:rPr>
+        <w:tab/>
+      </w:r>
+      <w:r>
+        <w:rPr>
+          <w:b/>
+          <w:bCs/>
+          <w:sz w:val="22"/>
+          <w:szCs w:val="20"/>
+        </w:rPr>
+        <w:tab/>
+      </w:r>
+      <w:r>
+        <w:rPr>
+          <w:b/>
+          <w:bCs/>
+          <w:sz w:val="22"/>
+          <w:szCs w:val="20"/>
+        </w:rPr>
+        <w:tab/>
+      </w:r>
+      <w:r>
+        <w:rPr>
+          <w:b/>
+          <w:bCs/>
+          <w:sz w:val="22"/>
+          <w:szCs w:val="20"/>
+        </w:rPr>
+        <w:tab/>
+        <w:t xml:space="preserve">   </w:t>
+      </w:r>
+      <w:r>
+        <w:rPr>
+          <w:b/>
+          <w:bCs/>
+          <w:sz w:val="22"/>
+          <w:szCs w:val="20"/>
+        </w:rPr>
+        <w:t xml:space="preserve"> </w:t>
+      </w:r>
+      <w:r>
+        <w:rPr>
+          <w:b/>
+          <w:bCs/>
+          <w:sz w:val="22"/>
+          <w:szCs w:val="20"/>
+        </w:rPr>
+        <w:t xml:space="preserve"> </w:t>
+      </w:r>
+      <w:r>
+        <w:rPr>
+          <w:b/>
+          <w:bCs/>
+          <w:sz w:val="22"/>
+          <w:szCs w:val="20"/>
+        </w:rPr>
+        <w:t>2017</w:t>
       </w:r>
     </w:p>
     <w:p>
@@ -1258,79 +1922,76 @@
         <w:ind w:firstLine="360"/>
         <w:contextualSpacing/>
         <w:rPr>
-          <w:bCs/>
-          <w:sz w:val="20"/>
-          <w:szCs w:val="20"/>
-        </w:rPr>
-      </w:pPr>
-      <w:r>
-        <w:rPr>
-          <w:bCs/>
-          <w:sz w:val="20"/>
-          <w:szCs w:val="20"/>
-        </w:rPr>
-        <w:t xml:space="preserve">Led interns in </w:t>
-      </w:r>
-      <w:r>
-        <w:rPr>
-          <w:bCs/>
-          <w:sz w:val="20"/>
-          <w:szCs w:val="20"/>
-        </w:rPr>
-        <w:t xml:space="preserve">a </w:t>
-      </w:r>
-      <w:r>
-        <w:rPr>
-          <w:bCs/>
-          <w:sz w:val="20"/>
-          <w:szCs w:val="20"/>
-        </w:rPr>
-        <w:t xml:space="preserve">summer-long </w:t>
-      </w:r>
-      <w:r>
-        <w:rPr>
-          <w:bCs/>
-          <w:sz w:val="20"/>
-          <w:szCs w:val="20"/>
-        </w:rPr>
-        <w:t xml:space="preserve">project </w:t>
-      </w:r>
-      <w:r>
-        <w:rPr>
-          <w:bCs/>
-          <w:sz w:val="20"/>
-          <w:szCs w:val="20"/>
-        </w:rPr>
-        <w:t xml:space="preserve">to create </w:t>
-      </w:r>
-      <w:r>
-        <w:rPr>
-          <w:bCs/>
-          <w:sz w:val="20"/>
-          <w:szCs w:val="20"/>
-        </w:rPr>
-        <w:t xml:space="preserve">a </w:t>
-      </w:r>
-      <w:r>
-        <w:rPr>
-          <w:bCs/>
-          <w:sz w:val="20"/>
-          <w:szCs w:val="20"/>
-        </w:rPr>
-        <w:t>company training portal.</w:t>
-      </w:r>
-    </w:p>
-    <w:p>
-      <w:pPr>
-        <w:pStyle w:val="NormalWeb"/>
-        <w:ind w:left="720"/>
-        <w:contextualSpacing/>
-        <w:rPr>
-          <w:bCs/>
-          <w:sz w:val="18"/>
-          <w:szCs w:val="20"/>
-        </w:rPr>
-      </w:pPr>
+          <w:b/>
+          <w:bCs/>
+          <w:sz w:val="22"/>
+          <w:szCs w:val="20"/>
+        </w:rPr>
+      </w:pPr>
+      <w:r>
+        <w:rPr>
+          <w:bCs/>
+          <w:sz w:val="20"/>
+          <w:szCs w:val="20"/>
+        </w:rPr>
+        <w:t>Created</w:t>
+      </w:r>
+      <w:r>
+        <w:rPr>
+          <w:bCs/>
+          <w:sz w:val="20"/>
+          <w:szCs w:val="20"/>
+        </w:rPr>
+        <w:t xml:space="preserve"> a</w:t>
+      </w:r>
+      <w:r>
+        <w:rPr>
+          <w:bCs/>
+          <w:sz w:val="20"/>
+          <w:szCs w:val="20"/>
+        </w:rPr>
+        <w:t xml:space="preserve"> </w:t>
+      </w:r>
+      <w:r>
+        <w:rPr>
+          <w:bCs/>
+          <w:sz w:val="20"/>
+          <w:szCs w:val="20"/>
+        </w:rPr>
+        <w:t xml:space="preserve">full stack web </w:t>
+      </w:r>
+      <w:r>
+        <w:rPr>
+          <w:bCs/>
+          <w:sz w:val="20"/>
+          <w:szCs w:val="20"/>
+        </w:rPr>
+        <w:t>dashboard</w:t>
+      </w:r>
+      <w:r>
+        <w:rPr>
+          <w:bCs/>
+          <w:sz w:val="20"/>
+          <w:szCs w:val="20"/>
+        </w:rPr>
+        <w:t xml:space="preserve"> for a game store</w:t>
+      </w:r>
+      <w:r>
+        <w:rPr>
+          <w:bCs/>
+          <w:sz w:val="20"/>
+          <w:szCs w:val="20"/>
+        </w:rPr>
+        <w:t xml:space="preserve"> </w:t>
+      </w:r>
+      <w:r>
+        <w:rPr>
+          <w:bCs/>
+          <w:sz w:val="20"/>
+          <w:szCs w:val="20"/>
+        </w:rPr>
+        <w:t>point of sale system.</w:t>
+      </w:r>
     </w:p>
     <w:p>
       <w:pPr>
@@ -1340,118 +2001,95 @@
         <w:rPr>
           <w:b/>
           <w:bCs/>
-          <w:sz w:val="22"/>
-          <w:szCs w:val="20"/>
-        </w:rPr>
-      </w:pPr>
-      <w:r>
-        <w:rPr>
-          <w:b/>
-          <w:bCs/>
-          <w:sz w:val="22"/>
-          <w:szCs w:val="20"/>
-        </w:rPr>
-        <w:t>Freelance</w:t>
-      </w:r>
-      <w:r>
-        <w:rPr>
-          <w:b/>
-          <w:bCs/>
-          <w:sz w:val="22"/>
-          <w:szCs w:val="20"/>
-        </w:rPr>
-        <w:t xml:space="preserve"> W</w:t>
-      </w:r>
-      <w:r>
-        <w:rPr>
-          <w:b/>
-          <w:bCs/>
-          <w:sz w:val="22"/>
-          <w:szCs w:val="20"/>
-        </w:rPr>
-        <w:t xml:space="preserve">ork: Point of Sale </w:t>
-      </w:r>
-      <w:r>
-        <w:rPr>
-          <w:b/>
-          <w:bCs/>
-          <w:sz w:val="22"/>
-          <w:szCs w:val="20"/>
-        </w:rPr>
-        <w:tab/>
-      </w:r>
-      <w:r>
-        <w:rPr>
-          <w:b/>
-          <w:bCs/>
-          <w:sz w:val="22"/>
-          <w:szCs w:val="20"/>
-        </w:rPr>
-        <w:tab/>
-      </w:r>
-      <w:r>
-        <w:rPr>
-          <w:b/>
-          <w:bCs/>
-          <w:sz w:val="22"/>
-          <w:szCs w:val="20"/>
-        </w:rPr>
-        <w:tab/>
-      </w:r>
-      <w:r>
-        <w:rPr>
-          <w:b/>
-          <w:bCs/>
-          <w:sz w:val="22"/>
-          <w:szCs w:val="20"/>
-        </w:rPr>
-        <w:tab/>
-      </w:r>
-      <w:r>
-        <w:rPr>
-          <w:b/>
-          <w:bCs/>
-          <w:sz w:val="22"/>
-          <w:szCs w:val="20"/>
-        </w:rPr>
-        <w:tab/>
-      </w:r>
-      <w:r>
-        <w:rPr>
-          <w:b/>
-          <w:bCs/>
-          <w:sz w:val="22"/>
-          <w:szCs w:val="20"/>
-        </w:rPr>
-        <w:tab/>
-      </w:r>
-      <w:r>
-        <w:rPr>
-          <w:b/>
-          <w:bCs/>
-          <w:sz w:val="22"/>
-          <w:szCs w:val="20"/>
-        </w:rPr>
-        <w:tab/>
-      </w:r>
-      <w:r>
-        <w:rPr>
-          <w:b/>
-          <w:bCs/>
-          <w:sz w:val="22"/>
-          <w:szCs w:val="20"/>
-        </w:rPr>
-        <w:tab/>
-      </w:r>
-      <w:r>
-        <w:rPr>
-          <w:b/>
-          <w:bCs/>
-          <w:sz w:val="22"/>
-          <w:szCs w:val="20"/>
-        </w:rPr>
-        <w:tab/>
-        <w:t xml:space="preserve">   </w:t>
+          <w:sz w:val="18"/>
+          <w:szCs w:val="20"/>
+        </w:rPr>
+      </w:pPr>
+    </w:p>
+    <w:p>
+      <w:pPr>
+        <w:pStyle w:val="NormalWeb"/>
+        <w:ind w:left="360"/>
+        <w:contextualSpacing/>
+        <w:rPr>
+          <w:b/>
+          <w:bCs/>
+          <w:sz w:val="22"/>
+          <w:szCs w:val="20"/>
+        </w:rPr>
+      </w:pPr>
+      <w:r>
+        <w:rPr>
+          <w:b/>
+          <w:bCs/>
+          <w:sz w:val="22"/>
+          <w:szCs w:val="20"/>
+        </w:rPr>
+        <w:t>Extra-Curricular: MCC</w:t>
+      </w:r>
+      <w:r>
+        <w:rPr>
+          <w:b/>
+          <w:bCs/>
+          <w:sz w:val="22"/>
+          <w:szCs w:val="20"/>
+        </w:rPr>
+        <w:t xml:space="preserve">HE Basketball Website </w:t>
+      </w:r>
+      <w:r>
+        <w:rPr>
+          <w:b/>
+          <w:bCs/>
+          <w:sz w:val="22"/>
+          <w:szCs w:val="20"/>
+        </w:rPr>
+        <w:tab/>
+      </w:r>
+      <w:r>
+        <w:rPr>
+          <w:b/>
+          <w:bCs/>
+          <w:sz w:val="22"/>
+          <w:szCs w:val="20"/>
+        </w:rPr>
+        <w:tab/>
+      </w:r>
+      <w:r>
+        <w:rPr>
+          <w:b/>
+          <w:bCs/>
+          <w:sz w:val="22"/>
+          <w:szCs w:val="20"/>
+        </w:rPr>
+        <w:tab/>
+      </w:r>
+      <w:r>
+        <w:rPr>
+          <w:b/>
+          <w:bCs/>
+          <w:sz w:val="22"/>
+          <w:szCs w:val="20"/>
+        </w:rPr>
+        <w:tab/>
+      </w:r>
+      <w:r>
+        <w:rPr>
+          <w:b/>
+          <w:bCs/>
+          <w:sz w:val="22"/>
+          <w:szCs w:val="20"/>
+        </w:rPr>
+        <w:tab/>
+      </w:r>
+      <w:r>
+        <w:rPr>
+          <w:b/>
+          <w:bCs/>
+          <w:sz w:val="22"/>
+          <w:szCs w:val="20"/>
+        </w:rPr>
+        <w:tab/>
+        <w:t xml:space="preserve">      </w:t>
       </w:r>
       <w:r>
         <w:rPr>
@@ -1469,7 +2107,25 @@
           <w:sz w:val="22"/>
           <w:szCs w:val="20"/>
         </w:rPr>
-        <w:t>2017</w:t>
+        <w:t xml:space="preserve"> </w:t>
+      </w:r>
+      <w:r>
+        <w:rPr>
+          <w:b/>
+          <w:bCs/>
+          <w:sz w:val="22"/>
+          <w:szCs w:val="20"/>
+        </w:rPr>
+        <w:t xml:space="preserve"> </w:t>
+      </w:r>
+      <w:r>
+        <w:rPr>
+          <w:b/>
+          <w:bCs/>
+          <w:sz w:val="22"/>
+          <w:szCs w:val="20"/>
+        </w:rPr>
+        <w:t>2014-2017</w:t>
       </w:r>
     </w:p>
     <w:p>
@@ -1478,520 +2134,174 @@
         <w:ind w:firstLine="360"/>
         <w:contextualSpacing/>
         <w:rPr>
-          <w:b/>
-          <w:bCs/>
-          <w:sz w:val="22"/>
-          <w:szCs w:val="20"/>
-        </w:rPr>
-      </w:pPr>
-      <w:r>
-        <w:rPr>
-          <w:bCs/>
-          <w:sz w:val="20"/>
-          <w:szCs w:val="20"/>
-        </w:rPr>
-        <w:t>Created</w:t>
-      </w:r>
-      <w:r>
-        <w:rPr>
-          <w:bCs/>
-          <w:sz w:val="20"/>
-          <w:szCs w:val="20"/>
-        </w:rPr>
-        <w:t xml:space="preserve"> a</w:t>
-      </w:r>
-      <w:r>
-        <w:rPr>
-          <w:bCs/>
-          <w:sz w:val="20"/>
-          <w:szCs w:val="20"/>
-        </w:rPr>
-        <w:t xml:space="preserve"> </w:t>
-      </w:r>
-      <w:r>
-        <w:rPr>
-          <w:bCs/>
-          <w:sz w:val="20"/>
-          <w:szCs w:val="20"/>
-        </w:rPr>
-        <w:t xml:space="preserve">full stack web </w:t>
-      </w:r>
-      <w:r>
-        <w:rPr>
-          <w:bCs/>
-          <w:sz w:val="20"/>
-          <w:szCs w:val="20"/>
-        </w:rPr>
-        <w:t>dashboard</w:t>
-      </w:r>
-      <w:r>
-        <w:rPr>
-          <w:bCs/>
-          <w:sz w:val="20"/>
-          <w:szCs w:val="20"/>
-        </w:rPr>
-        <w:t xml:space="preserve"> for a game store</w:t>
-      </w:r>
-      <w:r>
-        <w:rPr>
-          <w:bCs/>
-          <w:sz w:val="20"/>
-          <w:szCs w:val="20"/>
-        </w:rPr>
-        <w:t xml:space="preserve"> </w:t>
-      </w:r>
-      <w:r>
-        <w:rPr>
-          <w:bCs/>
-          <w:sz w:val="20"/>
-          <w:szCs w:val="20"/>
-        </w:rPr>
-        <w:t>point of sale system.</w:t>
+          <w:bCs/>
+          <w:sz w:val="20"/>
+          <w:szCs w:val="20"/>
+        </w:rPr>
+      </w:pPr>
+      <w:r>
+        <w:rPr>
+          <w:bCs/>
+          <w:sz w:val="20"/>
+          <w:szCs w:val="20"/>
+        </w:rPr>
+        <w:t xml:space="preserve">Designed </w:t>
+      </w:r>
+      <w:r>
+        <w:rPr>
+          <w:bCs/>
+          <w:sz w:val="20"/>
+          <w:szCs w:val="20"/>
+        </w:rPr>
+        <w:t>&amp;</w:t>
+      </w:r>
+      <w:r>
+        <w:rPr>
+          <w:bCs/>
+          <w:sz w:val="20"/>
+          <w:szCs w:val="20"/>
+        </w:rPr>
+        <w:t xml:space="preserve"> maintained a website for my high school</w:t>
+      </w:r>
+      <w:r>
+        <w:rPr>
+          <w:bCs/>
+          <w:sz w:val="20"/>
+          <w:szCs w:val="20"/>
+        </w:rPr>
+        <w:t xml:space="preserve"> basketball team</w:t>
+      </w:r>
+      <w:r>
+        <w:rPr>
+          <w:bCs/>
+          <w:sz w:val="20"/>
+          <w:szCs w:val="20"/>
+        </w:rPr>
+        <w:t>.</w:t>
+      </w:r>
+      <w:r>
+        <w:rPr>
+          <w:b/>
+          <w:bCs/>
+          <w:noProof/>
+          <w:sz w:val="22"/>
+          <w:szCs w:val="20"/>
+          <w:u w:val="single"/>
+        </w:rPr>
+        <mc:AlternateContent>
+          <mc:Choice Requires="wps">
+            <w:drawing>
+              <wp:anchor distT="0" distB="0" distL="114300" distR="114300" simplePos="0" relativeHeight="251659264" behindDoc="1" locked="0" layoutInCell="1" allowOverlap="1" wp14:anchorId="435B23F8" wp14:editId="12EDCDC2">
+                <wp:simplePos x="0" y="0"/>
+                <wp:positionH relativeFrom="column">
+                  <wp:posOffset>-114300</wp:posOffset>
+                </wp:positionH>
+                <wp:positionV relativeFrom="paragraph">
+                  <wp:posOffset>260350</wp:posOffset>
+                </wp:positionV>
+                <wp:extent cx="7071360" cy="281940"/>
+                <wp:effectExtent l="0" t="0" r="15240" b="22860"/>
+                <wp:wrapNone/>
+                <wp:docPr id="4" name="Rectangle 4"/>
+                <wp:cNvGraphicFramePr/>
+                <a:graphic xmlns:a="http://schemas.openxmlformats.org/drawingml/2006/main">
+                  <a:graphicData uri="http://schemas.microsoft.com/office/word/2010/wordprocessingShape">
+                    <wps:wsp>
+                      <wps:cNvSpPr/>
+                      <wps:spPr>
+                        <a:xfrm>
+                          <a:off x="0" y="0"/>
+                          <a:ext cx="7071360" cy="281940"/>
+                        </a:xfrm>
+                        <a:prstGeom prst="rect">
+                          <a:avLst/>
+                        </a:prstGeom>
+                        <a:solidFill>
+                          <a:schemeClr val="bg1">
+                            <a:lumMod val="85000"/>
+                          </a:schemeClr>
+                        </a:solidFill>
+                        <a:ln>
+                          <a:solidFill>
+                            <a:schemeClr val="bg1"/>
+                          </a:solidFill>
+                        </a:ln>
+                      </wps:spPr>
+                      <wps:style>
+                        <a:lnRef idx="2">
+                          <a:schemeClr val="accent1">
+                            <a:shade val="50000"/>
+                          </a:schemeClr>
+                        </a:lnRef>
+                        <a:fillRef idx="1">
+                          <a:schemeClr val="accent1"/>
+                        </a:fillRef>
+                        <a:effectRef idx="0">
+                          <a:schemeClr val="accent1"/>
+                        </a:effectRef>
+                        <a:fontRef idx="minor">
+                          <a:schemeClr val="lt1"/>
+                        </a:fontRef>
+                      </wps:style>
+                      <wps:bodyPr rot="0" spcFirstLastPara="0" vertOverflow="overflow" horzOverflow="overflow" vert="horz" wrap="square" lIns="91440" tIns="45720" rIns="91440" bIns="45720" numCol="1" spcCol="0" rtlCol="0" fromWordArt="0" anchor="ctr" anchorCtr="0" forceAA="0" compatLnSpc="1">
+                        <a:prstTxWarp prst="textNoShape">
+                          <a:avLst/>
+                        </a:prstTxWarp>
+                        <a:noAutofit/>
+                      </wps:bodyPr>
+                    </wps:wsp>
+                  </a:graphicData>
+                </a:graphic>
+                <wp14:sizeRelH relativeFrom="margin">
+                  <wp14:pctWidth>0</wp14:pctWidth>
+                </wp14:sizeRelH>
+              </wp:anchor>
+            </w:drawing>
+          </mc:Choice>
+          <mc:Fallback>
+            <w:pict>
+              <v:rect w14:anchorId="20DE74EA" id="Rectangle 4" o:spid="_x0000_s1026" style="position:absolute;margin-left:-9pt;margin-top:20.5pt;width:556.8pt;height:22.2pt;z-index:-251657216;visibility:visible;mso-wrap-style:square;mso-width-percent:0;mso-wrap-distance-left:9pt;mso-wrap-distance-top:0;mso-wrap-distance-right:9pt;mso-wrap-distance-bottom:0;mso-position-horizontal:absolute;mso-position-horizontal-relative:text;mso-position-vertical:absolute;mso-position-vertical-relative:text;mso-width-percent:0;mso-width-relative:margin;v-text-anchor:middle" o:gfxdata="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" fillcolor="#d8d8d8 [2732]" strokecolor="white [3212]" strokeweight="2pt"/>
+            </w:pict>
+          </mc:Fallback>
+        </mc:AlternateContent>
       </w:r>
     </w:p>
     <w:p>
       <w:pPr>
-        <w:pStyle w:val="NormalWeb"/>
-        <w:ind w:left="360"/>
         <w:contextualSpacing/>
         <w:rPr>
-          <w:b/>
-          <w:bCs/>
-          <w:sz w:val="18"/>
-          <w:szCs w:val="20"/>
-        </w:rPr>
-      </w:pPr>
+          <w:rFonts w:cs="Times New Roman"/>
+          <w:b/>
+          <w:sz w:val="22"/>
+          <w:szCs w:val="20"/>
+        </w:rPr>
+      </w:pPr>
+      <w:r>
+        <w:rPr>
+          <w:rFonts w:cs="Times New Roman"/>
+          <w:b/>
+          <w:sz w:val="22"/>
+          <w:szCs w:val="20"/>
+        </w:rPr>
+        <w:t xml:space="preserve">TECHNICAL </w:t>
+      </w:r>
+      <w:r>
+        <w:rPr>
+          <w:rFonts w:cs="Times New Roman"/>
+          <w:b/>
+          <w:sz w:val="22"/>
+          <w:szCs w:val="20"/>
+        </w:rPr>
+        <w:t>SKILLS</w:t>
+      </w:r>
     </w:p>
     <w:p>
       <w:pPr>
-        <w:pStyle w:val="NormalWeb"/>
-        <w:ind w:left="360"/>
         <w:contextualSpacing/>
         <w:rPr>
-          <w:b/>
-          <w:bCs/>
-          <w:sz w:val="22"/>
-          <w:szCs w:val="20"/>
-        </w:rPr>
-      </w:pPr>
-      <w:r>
-        <w:rPr>
-          <w:b/>
-          <w:bCs/>
-          <w:sz w:val="22"/>
-          <w:szCs w:val="20"/>
-        </w:rPr>
-        <w:t>Extra-Curricular: MCC</w:t>
-      </w:r>
-      <w:r>
-        <w:rPr>
-          <w:b/>
-          <w:bCs/>
-          <w:sz w:val="22"/>
-          <w:szCs w:val="20"/>
-        </w:rPr>
-        <w:t xml:space="preserve">HE Basketball Website </w:t>
-      </w:r>
-      <w:r>
-        <w:rPr>
-          <w:b/>
-          <w:bCs/>
-          <w:sz w:val="22"/>
-          <w:szCs w:val="20"/>
-        </w:rPr>
-        <w:tab/>
-      </w:r>
-      <w:r>
-        <w:rPr>
-          <w:b/>
-          <w:bCs/>
-          <w:sz w:val="22"/>
-          <w:szCs w:val="20"/>
-        </w:rPr>
-        <w:tab/>
-      </w:r>
-      <w:r>
-        <w:rPr>
-          <w:b/>
-          <w:bCs/>
-          <w:sz w:val="22"/>
-          <w:szCs w:val="20"/>
-        </w:rPr>
-        <w:tab/>
-      </w:r>
-      <w:r>
-        <w:rPr>
-          <w:b/>
-          <w:bCs/>
-          <w:sz w:val="22"/>
-          <w:szCs w:val="20"/>
-        </w:rPr>
-        <w:tab/>
-      </w:r>
-      <w:r>
-        <w:rPr>
-          <w:b/>
-          <w:bCs/>
-          <w:sz w:val="22"/>
-          <w:szCs w:val="20"/>
-        </w:rPr>
-        <w:tab/>
-      </w:r>
-      <w:r>
-        <w:rPr>
-          <w:b/>
-          <w:bCs/>
-          <w:sz w:val="22"/>
-          <w:szCs w:val="20"/>
-        </w:rPr>
-        <w:tab/>
-        <w:t xml:space="preserve">      </w:t>
-      </w:r>
-      <w:r>
-        <w:rPr>
-          <w:b/>
-          <w:bCs/>
-          <w:sz w:val="22"/>
-          <w:szCs w:val="20"/>
-        </w:rPr>
-        <w:t xml:space="preserve"> </w:t>
-      </w:r>
-      <w:r>
-        <w:rPr>
-          <w:b/>
-          <w:bCs/>
-          <w:sz w:val="22"/>
-          <w:szCs w:val="20"/>
-        </w:rPr>
-        <w:t xml:space="preserve"> </w:t>
-      </w:r>
-      <w:r>
-        <w:rPr>
-          <w:b/>
-          <w:bCs/>
-          <w:sz w:val="22"/>
-          <w:szCs w:val="20"/>
-        </w:rPr>
-        <w:t>2014-2017</w:t>
-      </w:r>
-    </w:p>
-    <w:p>
-      <w:pPr>
-        <w:pStyle w:val="NormalWeb"/>
-        <w:ind w:firstLine="360"/>
-        <w:contextualSpacing/>
-        <w:rPr>
-          <w:bCs/>
-          <w:sz w:val="20"/>
-          <w:szCs w:val="20"/>
-        </w:rPr>
-      </w:pPr>
-      <w:r>
-        <w:rPr>
-          <w:bCs/>
-          <w:sz w:val="20"/>
-          <w:szCs w:val="20"/>
-        </w:rPr>
-        <w:t xml:space="preserve">Designed </w:t>
-      </w:r>
-      <w:r>
-        <w:rPr>
-          <w:bCs/>
-          <w:sz w:val="20"/>
-          <w:szCs w:val="20"/>
-        </w:rPr>
-        <w:t>&amp;</w:t>
-      </w:r>
-      <w:r>
-        <w:rPr>
-          <w:bCs/>
-          <w:sz w:val="20"/>
-          <w:szCs w:val="20"/>
-        </w:rPr>
-        <w:t xml:space="preserve"> maintained a website for my high school</w:t>
-      </w:r>
-      <w:r>
-        <w:rPr>
-          <w:bCs/>
-          <w:sz w:val="20"/>
-          <w:szCs w:val="20"/>
-        </w:rPr>
-        <w:t xml:space="preserve"> basketball team</w:t>
-      </w:r>
-      <w:r>
-        <w:rPr>
-          <w:bCs/>
-          <w:sz w:val="20"/>
-          <w:szCs w:val="20"/>
-        </w:rPr>
-        <w:t>.</w:t>
-      </w:r>
-    </w:p>
-    <w:p>
-      <w:pPr>
-        <w:pStyle w:val="NormalWeb"/>
-        <w:contextualSpacing/>
-        <w:rPr>
-          <w:bCs/>
-          <w:sz w:val="18"/>
-          <w:szCs w:val="20"/>
-        </w:rPr>
-      </w:pPr>
-    </w:p>
-    <w:p>
-      <w:pPr>
-        <w:pStyle w:val="NormalWeb"/>
-        <w:ind w:left="360"/>
-        <w:contextualSpacing/>
-        <w:rPr>
-          <w:b/>
-          <w:bCs/>
-          <w:sz w:val="22"/>
-          <w:szCs w:val="20"/>
-        </w:rPr>
-      </w:pPr>
-      <w:r>
-        <w:rPr>
-          <w:b/>
-          <w:bCs/>
-          <w:sz w:val="22"/>
-          <w:szCs w:val="20"/>
-        </w:rPr>
-        <w:t xml:space="preserve">Extra-Curricular: Asteroid Belt </w:t>
-      </w:r>
-      <w:r>
-        <w:rPr>
-          <w:b/>
-          <w:bCs/>
-          <w:sz w:val="22"/>
-          <w:szCs w:val="20"/>
-        </w:rPr>
-        <w:tab/>
-      </w:r>
-      <w:r>
-        <w:rPr>
-          <w:b/>
-          <w:bCs/>
-          <w:sz w:val="22"/>
-          <w:szCs w:val="20"/>
-        </w:rPr>
-        <w:tab/>
-      </w:r>
-      <w:r>
-        <w:rPr>
-          <w:b/>
-          <w:bCs/>
-          <w:sz w:val="22"/>
-          <w:szCs w:val="20"/>
-        </w:rPr>
-        <w:tab/>
-      </w:r>
-      <w:r>
-        <w:rPr>
-          <w:b/>
-          <w:bCs/>
-          <w:sz w:val="22"/>
-          <w:szCs w:val="20"/>
-        </w:rPr>
-        <w:tab/>
-      </w:r>
-      <w:r>
-        <w:rPr>
-          <w:b/>
-          <w:bCs/>
-          <w:sz w:val="22"/>
-          <w:szCs w:val="20"/>
-        </w:rPr>
-        <w:tab/>
-      </w:r>
-      <w:r>
-        <w:rPr>
-          <w:b/>
-          <w:bCs/>
-          <w:sz w:val="22"/>
-          <w:szCs w:val="20"/>
-        </w:rPr>
-        <w:tab/>
-      </w:r>
-      <w:r>
-        <w:rPr>
-          <w:b/>
-          <w:bCs/>
-          <w:sz w:val="22"/>
-          <w:szCs w:val="20"/>
-        </w:rPr>
-        <w:tab/>
-      </w:r>
-      <w:r>
-        <w:rPr>
-          <w:b/>
-          <w:bCs/>
-          <w:sz w:val="22"/>
-          <w:szCs w:val="20"/>
-        </w:rPr>
-        <w:tab/>
-      </w:r>
-      <w:r>
-        <w:rPr>
-          <w:b/>
-          <w:bCs/>
-          <w:sz w:val="22"/>
-          <w:szCs w:val="20"/>
-        </w:rPr>
-        <w:tab/>
-        <w:t xml:space="preserve">    </w:t>
-      </w:r>
-      <w:r>
-        <w:rPr>
-          <w:b/>
-          <w:bCs/>
-          <w:sz w:val="22"/>
-          <w:szCs w:val="20"/>
-        </w:rPr>
-        <w:t>2012</w:t>
-      </w:r>
-      <w:r>
-        <w:rPr>
-          <w:b/>
-          <w:bCs/>
-          <w:sz w:val="22"/>
-          <w:szCs w:val="20"/>
-        </w:rPr>
-        <w:t xml:space="preserve"> </w:t>
-      </w:r>
-    </w:p>
-    <w:p>
-      <w:pPr>
-        <w:pStyle w:val="NormalWeb"/>
-        <w:ind w:firstLine="360"/>
-        <w:contextualSpacing/>
-        <w:rPr>
-          <w:bCs/>
-          <w:sz w:val="18"/>
-          <w:szCs w:val="20"/>
-        </w:rPr>
-      </w:pPr>
-      <w:r>
-        <w:rPr>
-          <w:bCs/>
-          <w:sz w:val="20"/>
-          <w:szCs w:val="20"/>
-        </w:rPr>
-        <w:t>Created a</w:t>
-      </w:r>
-      <w:r>
-        <w:rPr>
-          <w:bCs/>
-          <w:sz w:val="20"/>
-          <w:szCs w:val="20"/>
-        </w:rPr>
-        <w:t>n</w:t>
-      </w:r>
-      <w:r>
-        <w:rPr>
-          <w:bCs/>
-          <w:sz w:val="20"/>
-          <w:szCs w:val="20"/>
-        </w:rPr>
-        <w:t>d marketed an</w:t>
-      </w:r>
-      <w:r>
-        <w:rPr>
-          <w:bCs/>
-          <w:sz w:val="20"/>
-          <w:szCs w:val="20"/>
-        </w:rPr>
-        <w:t xml:space="preserve"> Android</w:t>
-      </w:r>
-      <w:r>
-        <w:rPr>
-          <w:bCs/>
-          <w:sz w:val="20"/>
-          <w:szCs w:val="20"/>
-        </w:rPr>
-        <w:t xml:space="preserve"> </w:t>
-      </w:r>
-      <w:r>
-        <w:rPr>
-          <w:bCs/>
-          <w:sz w:val="20"/>
-          <w:szCs w:val="20"/>
-        </w:rPr>
-        <w:t>version</w:t>
-      </w:r>
-      <w:r>
-        <w:rPr>
-          <w:bCs/>
-          <w:sz w:val="20"/>
-          <w:szCs w:val="20"/>
-        </w:rPr>
-        <w:t xml:space="preserve"> of the Atari arcade </w:t>
-      </w:r>
-      <w:r>
-        <w:rPr>
-          <w:bCs/>
-          <w:sz w:val="20"/>
-          <w:szCs w:val="20"/>
-        </w:rPr>
-        <w:t>game “Asteroids</w:t>
-      </w:r>
-      <w:r>
-        <w:rPr>
-          <w:bCs/>
-          <w:sz w:val="20"/>
-          <w:szCs w:val="20"/>
-        </w:rPr>
-        <w:t>.</w:t>
-      </w:r>
-      <w:r>
-        <w:rPr>
-          <w:bCs/>
-          <w:sz w:val="20"/>
-          <w:szCs w:val="20"/>
-        </w:rPr>
-        <w:t>”</w:t>
-      </w:r>
-    </w:p>
-    <w:p>
-      <w:pPr>
-        <w:contextualSpacing/>
-        <w:rPr>
-          <w:rFonts w:cs="Times New Roman"/>
-          <w:b/>
-          <w:sz w:val="22"/>
-          <w:szCs w:val="20"/>
-          <w:u w:val="single"/>
-        </w:rPr>
-      </w:pPr>
-      <w:r>
-        <w:rPr>
-          <w:rFonts w:cs="Times New Roman"/>
-          <w:b/>
-          <w:sz w:val="22"/>
-          <w:szCs w:val="20"/>
-          <w:u w:val="single"/>
-        </w:rPr>
-        <w:t xml:space="preserve">TECHNICAL </w:t>
-      </w:r>
-      <w:r>
-        <w:rPr>
-          <w:rFonts w:cs="Times New Roman"/>
-          <w:b/>
-          <w:sz w:val="22"/>
-          <w:szCs w:val="20"/>
-          <w:u w:val="single"/>
-        </w:rPr>
-        <w:t>SKILLS:</w:t>
-      </w:r>
-    </w:p>
-    <w:p>
-      <w:pPr>
-        <w:contextualSpacing/>
-        <w:rPr>
-          <w:rFonts w:cs="Times New Roman"/>
-          <w:b/>
-          <w:sz w:val="16"/>
-          <w:szCs w:val="8"/>
+          <w:rFonts w:cs="Times New Roman"/>
+          <w:b/>
+          <w:szCs w:val="16"/>
           <w:u w:val="single"/>
         </w:rPr>
       </w:pPr>
@@ -2019,31 +2329,56 @@
           <w:sz w:val="22"/>
           <w:szCs w:val="20"/>
         </w:rPr>
-        <w:t>Languages/Libraries</w:t>
-      </w:r>
-      <w:r>
-        <w:rPr>
-          <w:rFonts w:cs="Times New Roman"/>
-          <w:sz w:val="22"/>
-          <w:szCs w:val="20"/>
-        </w:rPr>
-        <w:t xml:space="preserve">: </w:t>
-      </w:r>
-      <w:r>
-        <w:rPr>
-          <w:rFonts w:cs="Times New Roman"/>
-          <w:sz w:val="22"/>
-          <w:szCs w:val="20"/>
-        </w:rPr>
-        <w:t xml:space="preserve">React, MongoDB, Express.js, </w:t>
-      </w:r>
-      <w:r>
-        <w:rPr>
-          <w:rFonts w:cs="Times New Roman"/>
-          <w:sz w:val="22"/>
-          <w:szCs w:val="20"/>
-        </w:rPr>
-        <w:t xml:space="preserve">Java, Python, C/C++, </w:t>
+        <w:t>Languages</w:t>
+      </w:r>
+      <w:r>
+        <w:rPr>
+          <w:rFonts w:cs="Times New Roman"/>
+          <w:sz w:val="22"/>
+          <w:szCs w:val="20"/>
+        </w:rPr>
+        <w:t>:</w:t>
+      </w:r>
+      <w:r>
+        <w:rPr>
+          <w:rFonts w:cs="Times New Roman"/>
+          <w:sz w:val="22"/>
+          <w:szCs w:val="20"/>
+        </w:rPr>
+        <w:t xml:space="preserve"> </w:t>
+      </w:r>
+      <w:r>
+        <w:rPr>
+          <w:rFonts w:cs="Times New Roman"/>
+          <w:sz w:val="22"/>
+          <w:szCs w:val="20"/>
+        </w:rPr>
+        <w:tab/>
+      </w:r>
+      <w:r>
+        <w:rPr>
+          <w:rFonts w:cs="Times New Roman"/>
+          <w:sz w:val="22"/>
+          <w:szCs w:val="20"/>
+        </w:rPr>
+        <w:tab/>
+        <w:t xml:space="preserve">         </w:t>
+      </w:r>
+      <w:r>
+        <w:rPr>
+          <w:rFonts w:cs="Times New Roman"/>
+          <w:sz w:val="22"/>
+          <w:szCs w:val="20"/>
+        </w:rPr>
+        <w:t>Java</w:t>
+      </w:r>
+      <w:r>
+        <w:rPr>
+          <w:rFonts w:cs="Times New Roman"/>
+          <w:sz w:val="22"/>
+          <w:szCs w:val="20"/>
+        </w:rPr>
+        <w:t xml:space="preserve">, Python, C/C++, </w:t>
       </w:r>
       <w:r>
         <w:rPr>
@@ -2059,7 +2394,7 @@
           <w:sz w:val="22"/>
           <w:szCs w:val="20"/>
         </w:rPr>
-        <w:t>CSS</w:t>
+        <w:t>JavaScript</w:t>
       </w:r>
       <w:r>
         <w:rPr>
@@ -2075,7 +2410,7 @@
           <w:sz w:val="22"/>
           <w:szCs w:val="20"/>
         </w:rPr>
-        <w:t>JavaScript</w:t>
+        <w:t>TypeScript</w:t>
       </w:r>
       <w:r>
         <w:rPr>
@@ -2091,31 +2426,7 @@
           <w:sz w:val="22"/>
           <w:szCs w:val="20"/>
         </w:rPr>
-        <w:t xml:space="preserve">TypeScript, </w:t>
-      </w:r>
-      <w:r>
-        <w:rPr>
-          <w:rFonts w:cs="Times New Roman"/>
-          <w:sz w:val="22"/>
-          <w:szCs w:val="20"/>
-        </w:rPr>
-        <w:t>jQuery</w:t>
-      </w:r>
-      <w:r>
-        <w:rPr>
-          <w:rFonts w:cs="Times New Roman"/>
-          <w:sz w:val="22"/>
-          <w:szCs w:val="20"/>
-        </w:rPr>
-        <w:t xml:space="preserve">, </w:t>
-      </w:r>
-      <w:r>
-        <w:rPr>
-          <w:rFonts w:cs="Times New Roman"/>
-          <w:sz w:val="22"/>
-          <w:szCs w:val="20"/>
-        </w:rPr>
-        <w:t xml:space="preserve">Bootstrap, PHP, </w:t>
+        <w:t xml:space="preserve">PHP, </w:t>
       </w:r>
       <w:r>
         <w:rPr>
@@ -2131,7 +2442,7 @@
           <w:sz w:val="22"/>
           <w:szCs w:val="20"/>
         </w:rPr>
-        <w:t xml:space="preserve">, Linux shell (Bash, </w:t>
+        <w:t xml:space="preserve">, Bash, </w:t>
       </w:r>
       <w:proofErr w:type="spellStart"/>
       <w:r>
@@ -2143,13 +2454,55 @@
         <w:t>Zsh</w:t>
       </w:r>
       <w:proofErr w:type="spellEnd"/>
-      <w:r>
-        <w:rPr>
-          <w:rFonts w:cs="Times New Roman"/>
-          <w:sz w:val="22"/>
-          <w:szCs w:val="20"/>
-        </w:rPr>
-        <w:t>)</w:t>
+    </w:p>
+    <w:p>
+      <w:pPr>
+        <w:pStyle w:val="ListParagraph"/>
+        <w:numPr>
+          <w:ilvl w:val="0"/>
+          <w:numId w:val="10"/>
+        </w:numPr>
+        <w:spacing w:after="100" w:afterAutospacing="1"/>
+        <w:ind w:right="360"/>
+        <w:contextualSpacing w:val="0"/>
+        <w:rPr>
+          <w:rFonts w:cs="Times New Roman"/>
+          <w:sz w:val="20"/>
+          <w:szCs w:val="20"/>
+        </w:rPr>
+      </w:pPr>
+      <w:r>
+        <w:rPr>
+          <w:rFonts w:cs="Times New Roman"/>
+          <w:b/>
+          <w:sz w:val="22"/>
+          <w:szCs w:val="20"/>
+        </w:rPr>
+        <w:t>Libraries &amp; Frameworks</w:t>
+      </w:r>
+      <w:r>
+        <w:rPr>
+          <w:rFonts w:cs="Times New Roman"/>
+          <w:sz w:val="20"/>
+          <w:szCs w:val="20"/>
+        </w:rPr>
+        <w:t>:</w:t>
+      </w:r>
+      <w:r>
+        <w:rPr>
+          <w:rFonts w:cs="Times New Roman"/>
+          <w:sz w:val="20"/>
+          <w:szCs w:val="20"/>
+        </w:rPr>
+        <w:t xml:space="preserve">    </w:t>
+      </w:r>
+      <w:r>
+        <w:rPr>
+          <w:rFonts w:cs="Times New Roman"/>
+          <w:sz w:val="22"/>
+          <w:szCs w:val="20"/>
+        </w:rPr>
+        <w:t>React, Redux, Express, Bootstrap, Flask</w:t>
       </w:r>
     </w:p>
     <w:p>
@@ -2173,15 +2526,55 @@
           <w:sz w:val="22"/>
           <w:szCs w:val="20"/>
         </w:rPr>
-        <w:t>Tools/Frameworks</w:t>
-      </w:r>
-      <w:r>
-        <w:rPr>
-          <w:rFonts w:cs="Times New Roman"/>
-          <w:sz w:val="22"/>
-          <w:szCs w:val="20"/>
-        </w:rPr>
-        <w:t xml:space="preserve">: </w:t>
+        <w:t>Tools &amp; Environments</w:t>
+      </w:r>
+      <w:r>
+        <w:rPr>
+          <w:rFonts w:cs="Times New Roman"/>
+          <w:sz w:val="22"/>
+          <w:szCs w:val="20"/>
+        </w:rPr>
+        <w:t>:</w:t>
+      </w:r>
+      <w:r>
+        <w:rPr>
+          <w:rFonts w:cs="Times New Roman"/>
+          <w:sz w:val="22"/>
+          <w:szCs w:val="20"/>
+        </w:rPr>
+        <w:t xml:space="preserve">        </w:t>
+      </w:r>
+      <w:r>
+        <w:rPr>
+          <w:rFonts w:cs="Times New Roman"/>
+          <w:sz w:val="22"/>
+          <w:szCs w:val="20"/>
+        </w:rPr>
+        <w:t>Node.js</w:t>
+      </w:r>
+      <w:r>
+        <w:rPr>
+          <w:rFonts w:cs="Times New Roman"/>
+          <w:sz w:val="22"/>
+          <w:szCs w:val="20"/>
+        </w:rPr>
+        <w:t xml:space="preserve">, </w:t>
+      </w:r>
+      <w:r>
+        <w:rPr>
+          <w:rFonts w:cs="Times New Roman"/>
+          <w:sz w:val="22"/>
+          <w:szCs w:val="20"/>
+        </w:rPr>
+        <w:t>Webpack</w:t>
+      </w:r>
+      <w:r>
+        <w:rPr>
+          <w:rFonts w:cs="Times New Roman"/>
+          <w:sz w:val="22"/>
+          <w:szCs w:val="20"/>
+        </w:rPr>
+        <w:t xml:space="preserve">, MongoDB, Apache Druid, </w:t>
       </w:r>
       <w:r>
         <w:rPr>
@@ -2205,22 +2598,6 @@
           <w:sz w:val="22"/>
           <w:szCs w:val="20"/>
         </w:rPr>
-        <w:t>Jira</w:t>
-      </w:r>
-      <w:r>
-        <w:rPr>
-          <w:rFonts w:cs="Times New Roman"/>
-          <w:sz w:val="22"/>
-          <w:szCs w:val="20"/>
-        </w:rPr>
-        <w:t xml:space="preserve">, </w:t>
-      </w:r>
-      <w:r>
-        <w:rPr>
-          <w:rFonts w:cs="Times New Roman"/>
-          <w:sz w:val="22"/>
-          <w:szCs w:val="20"/>
-        </w:rPr>
         <w:t>AWS</w:t>
       </w:r>
       <w:r>
@@ -2229,31 +2606,7 @@
           <w:sz w:val="22"/>
           <w:szCs w:val="20"/>
         </w:rPr>
-        <w:t xml:space="preserve">, </w:t>
-      </w:r>
-      <w:r>
-        <w:rPr>
-          <w:rFonts w:cs="Times New Roman"/>
-          <w:sz w:val="22"/>
-          <w:szCs w:val="20"/>
-        </w:rPr>
-        <w:t xml:space="preserve">Webpack, </w:t>
-      </w:r>
-      <w:r>
-        <w:rPr>
-          <w:rFonts w:cs="Times New Roman"/>
-          <w:sz w:val="22"/>
-          <w:szCs w:val="20"/>
-        </w:rPr>
-        <w:t>Gradle</w:t>
-      </w:r>
-      <w:r>
-        <w:rPr>
-          <w:rFonts w:cs="Times New Roman"/>
-          <w:sz w:val="22"/>
-          <w:szCs w:val="20"/>
-        </w:rPr>
-        <w:t>, Node.js</w:t>
+        <w:t>, Jira</w:t>
       </w:r>
     </w:p>
     <w:p>
@@ -2263,6 +2616,92 @@
           <w:szCs w:val="8"/>
         </w:rPr>
       </w:pPr>
+      <w:r>
+        <w:rPr>
+          <w:b/>
+          <w:bCs/>
+          <w:noProof/>
+          <w:sz w:val="22"/>
+          <w:szCs w:val="20"/>
+          <w:u w:val="single"/>
+        </w:rPr>
+        <mc:AlternateContent>
+          <mc:Choice Requires="wps">
+            <w:drawing>
+              <wp:anchor distT="0" distB="0" distL="114300" distR="114300" simplePos="0" relativeHeight="251665408" behindDoc="1" locked="0" layoutInCell="1" allowOverlap="1" wp14:anchorId="4D802E3C" wp14:editId="60DAFB4F">
+                <wp:simplePos x="0" y="0"/>
+                <wp:positionH relativeFrom="column">
+                  <wp:posOffset>-114300</wp:posOffset>
+                </wp:positionH>
+                <wp:positionV relativeFrom="paragraph">
+                  <wp:posOffset>106680</wp:posOffset>
+                </wp:positionV>
+                <wp:extent cx="7071360" cy="281940"/>
+                <wp:effectExtent l="0" t="0" r="15240" b="22860"/>
+                <wp:wrapNone/>
+                <wp:docPr id="5" name="Rectangle 5"/>
+                <wp:cNvGraphicFramePr/>
+                <a:graphic xmlns:a="http://schemas.openxmlformats.org/drawingml/2006/main">
+                  <a:graphicData uri="http://schemas.microsoft.com/office/word/2010/wordprocessingShape">
+                    <wps:wsp>
+                      <wps:cNvSpPr/>
+                      <wps:spPr>
+                        <a:xfrm>
+                          <a:off x="0" y="0"/>
+                          <a:ext cx="7071360" cy="281940"/>
+                        </a:xfrm>
+                        <a:prstGeom prst="rect">
+                          <a:avLst/>
+                        </a:prstGeom>
+                        <a:solidFill>
+                          <a:schemeClr val="bg1">
+                            <a:lumMod val="85000"/>
+                          </a:schemeClr>
+                        </a:solidFill>
+                        <a:ln>
+                          <a:solidFill>
+                            <a:schemeClr val="bg1"/>
+                          </a:solidFill>
+                        </a:ln>
+                      </wps:spPr>
+                      <wps:style>
+                        <a:lnRef idx="2">
+                          <a:schemeClr val="accent1">
+                            <a:shade val="50000"/>
+                          </a:schemeClr>
+                        </a:lnRef>
+                        <a:fillRef idx="1">
+                          <a:schemeClr val="accent1"/>
+                        </a:fillRef>
+                        <a:effectRef idx="0">
+                          <a:schemeClr val="accent1"/>
+                        </a:effectRef>
+                        <a:fontRef idx="minor">
+                          <a:schemeClr val="lt1"/>
+                        </a:fontRef>
+                      </wps:style>
+                      <wps:bodyPr rot="0" spcFirstLastPara="0" vertOverflow="overflow" horzOverflow="overflow" vert="horz" wrap="square" lIns="91440" tIns="45720" rIns="91440" bIns="45720" numCol="1" spcCol="0" rtlCol="0" fromWordArt="0" anchor="ctr" anchorCtr="0" forceAA="0" compatLnSpc="1">
+                        <a:prstTxWarp prst="textNoShape">
+                          <a:avLst/>
+                        </a:prstTxWarp>
+                        <a:noAutofit/>
+                      </wps:bodyPr>
+                    </wps:wsp>
+                  </a:graphicData>
+                </a:graphic>
+                <wp14:sizeRelH relativeFrom="margin">
+                  <wp14:pctWidth>0</wp14:pctWidth>
+                </wp14:sizeRelH>
+              </wp:anchor>
+            </w:drawing>
+          </mc:Choice>
+          <mc:Fallback>
+            <w:pict>
+              <v:rect w14:anchorId="411CF7D0" id="Rectangle 5" o:spid="_x0000_s1026" style="position:absolute;margin-left:-9pt;margin-top:8.4pt;width:556.8pt;height:22.2pt;z-index:-251651072;visibility:visible;mso-wrap-style:square;mso-width-percent:0;mso-wrap-distance-left:9pt;mso-wrap-distance-top:0;mso-wrap-distance-right:9pt;mso-wrap-distance-bottom:0;mso-position-horizontal:absolute;mso-position-horizontal-relative:text;mso-position-vertical:absolute;mso-position-vertical-relative:text;mso-width-percent:0;mso-width-relative:margin;v-text-anchor:middle" o:gfxdata="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" fillcolor="#d8d8d8 [2732]" strokecolor="white [3212]" strokeweight="2pt"/>
+            </w:pict>
+          </mc:Fallback>
+        </mc:AlternateContent>
+      </w:r>
     </w:p>
     <w:p>
       <w:pPr>
@@ -2274,18 +2713,16 @@
           <w:bCs/>
           <w:sz w:val="22"/>
           <w:szCs w:val="20"/>
-          <w:u w:val="single"/>
-        </w:rPr>
-      </w:pPr>
-      <w:r>
-        <w:rPr>
-          <w:b/>
-          <w:bCs/>
-          <w:sz w:val="22"/>
-          <w:szCs w:val="20"/>
-          <w:u w:val="single"/>
-        </w:rPr>
-        <w:t>ACTIVITIES:</w:t>
+        </w:rPr>
+      </w:pPr>
+      <w:r>
+        <w:rPr>
+          <w:b/>
+          <w:bCs/>
+          <w:sz w:val="22"/>
+          <w:szCs w:val="20"/>
+        </w:rPr>
+        <w:t>ACTIVITIES</w:t>
       </w:r>
     </w:p>
     <w:p>
@@ -2296,8 +2733,7 @@
         <w:rPr>
           <w:b/>
           <w:bCs/>
-          <w:sz w:val="16"/>
-          <w:szCs w:val="8"/>
+          <w:szCs w:val="16"/>
           <w:u w:val="single"/>
         </w:rPr>
       </w:pPr>
@@ -2705,7 +3141,25 @@
           <w:sz w:val="22"/>
           <w:szCs w:val="20"/>
         </w:rPr>
-        <w:t>After School Volunteer</w:t>
+        <w:t>Coders</w:t>
+      </w:r>
+      <w:r>
+        <w:rPr>
+          <w:rFonts w:cs="Times New Roman"/>
+          <w:b/>
+          <w:sz w:val="22"/>
+          <w:szCs w:val="20"/>
+        </w:rPr>
+        <w:t xml:space="preserve"> Volunteer</w:t>
+      </w:r>
+      <w:r>
+        <w:rPr>
+          <w:rFonts w:cs="Times New Roman"/>
+          <w:b/>
+          <w:sz w:val="22"/>
+          <w:szCs w:val="20"/>
+        </w:rPr>
+        <w:t xml:space="preserve"> (Facilitator and Mentor)</w:t>
       </w:r>
       <w:r>
         <w:rPr>
@@ -2729,7 +3183,7 @@
           <w:sz w:val="22"/>
           <w:szCs w:val="20"/>
         </w:rPr>
-        <w:t>World Impact, Inc.</w:t>
+        <w:t>Capital One</w:t>
       </w:r>
       <w:r>
         <w:rPr>
@@ -2746,66 +3200,59 @@
           <w:szCs w:val="20"/>
         </w:rPr>
         <w:tab/>
+      </w:r>
+      <w:r>
+        <w:rPr>
+          <w:rFonts w:cs="Times New Roman"/>
+          <w:sz w:val="22"/>
+          <w:szCs w:val="20"/>
+        </w:rPr>
+        <w:tab/>
+      </w:r>
+      <w:r>
+        <w:rPr>
+          <w:rFonts w:cs="Times New Roman"/>
+          <w:sz w:val="22"/>
+          <w:szCs w:val="20"/>
+        </w:rPr>
+        <w:tab/>
+      </w:r>
+      <w:r>
+        <w:rPr>
+          <w:rFonts w:cs="Times New Roman"/>
+          <w:sz w:val="22"/>
+          <w:szCs w:val="20"/>
+        </w:rPr>
+        <w:t xml:space="preserve">   </w:t>
+      </w:r>
+      <w:r>
+        <w:rPr>
+          <w:rFonts w:cs="Times New Roman"/>
+          <w:sz w:val="22"/>
+          <w:szCs w:val="20"/>
+        </w:rPr>
+        <w:tab/>
         <w:t xml:space="preserve">    </w:t>
       </w:r>
       <w:r>
         <w:rPr>
           <w:rFonts w:cs="Times New Roman"/>
-          <w:sz w:val="22"/>
-          <w:szCs w:val="20"/>
-        </w:rPr>
-        <w:tab/>
-      </w:r>
-      <w:r>
-        <w:rPr>
-          <w:rFonts w:cs="Times New Roman"/>
-          <w:sz w:val="22"/>
-          <w:szCs w:val="20"/>
-        </w:rPr>
-        <w:tab/>
-      </w:r>
-      <w:r>
-        <w:rPr>
-          <w:rFonts w:cs="Times New Roman"/>
-          <w:sz w:val="22"/>
-          <w:szCs w:val="20"/>
-        </w:rPr>
-        <w:tab/>
-      </w:r>
-      <w:r>
-        <w:rPr>
-          <w:rFonts w:cs="Times New Roman"/>
-          <w:sz w:val="22"/>
-          <w:szCs w:val="20"/>
-        </w:rPr>
-        <w:tab/>
-      </w:r>
-      <w:r>
-        <w:rPr>
-          <w:rFonts w:cs="Times New Roman"/>
-          <w:sz w:val="22"/>
-          <w:szCs w:val="20"/>
-        </w:rPr>
-        <w:tab/>
-      </w:r>
-      <w:r>
-        <w:rPr>
-          <w:rFonts w:cs="Times New Roman"/>
-          <w:sz w:val="22"/>
-          <w:szCs w:val="20"/>
-        </w:rPr>
-        <w:tab/>
-        <w:t xml:space="preserve">    </w:t>
-      </w:r>
-      <w:r>
-        <w:rPr>
-          <w:rFonts w:cs="Times New Roman"/>
-          <w:b/>
-          <w:bCs/>
-          <w:sz w:val="22"/>
-          <w:szCs w:val="20"/>
-        </w:rPr>
-        <w:t>2017</w:t>
+          <w:b/>
+          <w:bCs/>
+          <w:sz w:val="22"/>
+          <w:szCs w:val="20"/>
+        </w:rPr>
+        <w:t>201</w:t>
+      </w:r>
+      <w:r>
+        <w:rPr>
+          <w:rFonts w:cs="Times New Roman"/>
+          <w:b/>
+          <w:bCs/>
+          <w:sz w:val="22"/>
+          <w:szCs w:val="20"/>
+        </w:rPr>
+        <w:t>9 &amp; 2020</w:t>
       </w:r>
     </w:p>
     <w:p>
@@ -2816,6 +3263,92 @@
           <w:szCs w:val="8"/>
         </w:rPr>
       </w:pPr>
+      <w:r>
+        <w:rPr>
+          <w:b/>
+          <w:bCs/>
+          <w:noProof/>
+          <w:sz w:val="22"/>
+          <w:szCs w:val="20"/>
+          <w:u w:val="single"/>
+        </w:rPr>
+        <mc:AlternateContent>
+          <mc:Choice Requires="wps">
+            <w:drawing>
+              <wp:anchor distT="0" distB="0" distL="114300" distR="114300" simplePos="0" relativeHeight="251667456" behindDoc="1" locked="0" layoutInCell="1" allowOverlap="1" wp14:anchorId="2452AD99" wp14:editId="2EEFEE8A">
+                <wp:simplePos x="0" y="0"/>
+                <wp:positionH relativeFrom="column">
+                  <wp:posOffset>-114300</wp:posOffset>
+                </wp:positionH>
+                <wp:positionV relativeFrom="paragraph">
+                  <wp:posOffset>109220</wp:posOffset>
+                </wp:positionV>
+                <wp:extent cx="7071360" cy="281940"/>
+                <wp:effectExtent l="0" t="0" r="15240" b="22860"/>
+                <wp:wrapNone/>
+                <wp:docPr id="6" name="Rectangle 6"/>
+                <wp:cNvGraphicFramePr/>
+                <a:graphic xmlns:a="http://schemas.openxmlformats.org/drawingml/2006/main">
+                  <a:graphicData uri="http://schemas.microsoft.com/office/word/2010/wordprocessingShape">
+                    <wps:wsp>
+                      <wps:cNvSpPr/>
+                      <wps:spPr>
+                        <a:xfrm>
+                          <a:off x="0" y="0"/>
+                          <a:ext cx="7071360" cy="281940"/>
+                        </a:xfrm>
+                        <a:prstGeom prst="rect">
+                          <a:avLst/>
+                        </a:prstGeom>
+                        <a:solidFill>
+                          <a:schemeClr val="bg1">
+                            <a:lumMod val="85000"/>
+                          </a:schemeClr>
+                        </a:solidFill>
+                        <a:ln>
+                          <a:solidFill>
+                            <a:schemeClr val="bg1"/>
+                          </a:solidFill>
+                        </a:ln>
+                      </wps:spPr>
+                      <wps:style>
+                        <a:lnRef idx="2">
+                          <a:schemeClr val="accent1">
+                            <a:shade val="50000"/>
+                          </a:schemeClr>
+                        </a:lnRef>
+                        <a:fillRef idx="1">
+                          <a:schemeClr val="accent1"/>
+                        </a:fillRef>
+                        <a:effectRef idx="0">
+                          <a:schemeClr val="accent1"/>
+                        </a:effectRef>
+                        <a:fontRef idx="minor">
+                          <a:schemeClr val="lt1"/>
+                        </a:fontRef>
+                      </wps:style>
+                      <wps:bodyPr rot="0" spcFirstLastPara="0" vertOverflow="overflow" horzOverflow="overflow" vert="horz" wrap="square" lIns="91440" tIns="45720" rIns="91440" bIns="45720" numCol="1" spcCol="0" rtlCol="0" fromWordArt="0" anchor="ctr" anchorCtr="0" forceAA="0" compatLnSpc="1">
+                        <a:prstTxWarp prst="textNoShape">
+                          <a:avLst/>
+                        </a:prstTxWarp>
+                        <a:noAutofit/>
+                      </wps:bodyPr>
+                    </wps:wsp>
+                  </a:graphicData>
+                </a:graphic>
+                <wp14:sizeRelH relativeFrom="margin">
+                  <wp14:pctWidth>0</wp14:pctWidth>
+                </wp14:sizeRelH>
+              </wp:anchor>
+            </w:drawing>
+          </mc:Choice>
+          <mc:Fallback>
+            <w:pict>
+              <v:rect w14:anchorId="77A3B5BB" id="Rectangle 6" o:spid="_x0000_s1026" style="position:absolute;margin-left:-9pt;margin-top:8.6pt;width:556.8pt;height:22.2pt;z-index:-251649024;visibility:visible;mso-wrap-style:square;mso-width-percent:0;mso-wrap-distance-left:9pt;mso-wrap-distance-top:0;mso-wrap-distance-right:9pt;mso-wrap-distance-bottom:0;mso-position-horizontal:absolute;mso-position-horizontal-relative:text;mso-position-vertical:absolute;mso-position-vertical-relative:text;mso-width-percent:0;mso-width-relative:margin;v-text-anchor:middle" o:gfxdata="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" fillcolor="#d8d8d8 [2732]" strokecolor="white [3212]" strokeweight="2pt"/>
+            </w:pict>
+          </mc:Fallback>
+        </mc:AlternateContent>
+      </w:r>
     </w:p>
     <w:p>
       <w:pPr>
@@ -2825,38 +3358,25 @@
           <w:b/>
           <w:sz w:val="22"/>
           <w:szCs w:val="20"/>
-          <w:u w:val="single"/>
-        </w:rPr>
-      </w:pPr>
-      <w:r>
-        <w:rPr>
-          <w:rFonts w:cs="Times New Roman"/>
-          <w:b/>
-          <w:sz w:val="22"/>
-          <w:szCs w:val="20"/>
-          <w:u w:val="single"/>
-        </w:rPr>
-        <w:t>HONORS</w:t>
-      </w:r>
-      <w:r>
-        <w:rPr>
-          <w:rFonts w:cs="Times New Roman"/>
-          <w:b/>
-          <w:sz w:val="22"/>
-          <w:szCs w:val="20"/>
-          <w:u w:val="single"/>
-        </w:rPr>
-        <w:t xml:space="preserve"> AND AWARDS</w:t>
-      </w:r>
-      <w:r>
-        <w:rPr>
-          <w:rFonts w:cs="Times New Roman"/>
-          <w:b/>
-          <w:sz w:val="22"/>
-          <w:szCs w:val="20"/>
-          <w:u w:val="single"/>
-        </w:rPr>
-        <w:t>:</w:t>
+        </w:rPr>
+      </w:pPr>
+      <w:r>
+        <w:rPr>
+          <w:rFonts w:cs="Times New Roman"/>
+          <w:b/>
+          <w:sz w:val="22"/>
+          <w:szCs w:val="20"/>
+        </w:rPr>
+        <w:t>AWARDS</w:t>
+      </w:r>
+      <w:r>
+        <w:rPr>
+          <w:rFonts w:cs="Times New Roman"/>
+          <w:b/>
+          <w:sz w:val="22"/>
+          <w:szCs w:val="20"/>
+        </w:rPr>
+        <w:t xml:space="preserve"> &amp; CERTIFICATIONS</w:t>
       </w:r>
     </w:p>
     <w:p>
@@ -2865,8 +3385,7 @@
         <w:rPr>
           <w:rFonts w:cs="Times New Roman"/>
           <w:b/>
-          <w:sz w:val="12"/>
-          <w:szCs w:val="8"/>
+          <w:szCs w:val="20"/>
           <w:u w:val="single"/>
         </w:rPr>
       </w:pPr>
@@ -2890,64 +3409,31 @@
           <w:sz w:val="22"/>
           <w:szCs w:val="20"/>
         </w:rPr>
-        <w:t>1</w:t>
-      </w:r>
-      <w:r>
-        <w:rPr>
-          <w:rFonts w:cs="Times New Roman"/>
-          <w:sz w:val="22"/>
-          <w:szCs w:val="20"/>
-          <w:vertAlign w:val="superscript"/>
-        </w:rPr>
-        <w:t>st</w:t>
-      </w:r>
-      <w:r>
-        <w:rPr>
-          <w:rFonts w:cs="Times New Roman"/>
-          <w:sz w:val="22"/>
-          <w:szCs w:val="20"/>
-        </w:rPr>
-        <w:t xml:space="preserve"> place: </w:t>
-      </w:r>
-      <w:r>
-        <w:rPr>
-          <w:rFonts w:cs="Times New Roman"/>
-          <w:sz w:val="22"/>
-          <w:szCs w:val="20"/>
-        </w:rPr>
-        <w:t xml:space="preserve">iCIMS Company Hackathon </w:t>
-      </w:r>
-      <w:r>
-        <w:rPr>
-          <w:rFonts w:cs="Times New Roman"/>
-          <w:sz w:val="22"/>
-          <w:szCs w:val="20"/>
-        </w:rPr>
-        <w:tab/>
-      </w:r>
-      <w:r>
-        <w:rPr>
-          <w:rFonts w:cs="Times New Roman"/>
-          <w:sz w:val="22"/>
-          <w:szCs w:val="20"/>
-        </w:rPr>
-        <w:tab/>
-      </w:r>
-      <w:r>
-        <w:rPr>
-          <w:rFonts w:cs="Times New Roman"/>
-          <w:sz w:val="22"/>
-          <w:szCs w:val="20"/>
-        </w:rPr>
-        <w:tab/>
-      </w:r>
-      <w:r>
-        <w:rPr>
-          <w:rFonts w:cs="Times New Roman"/>
-          <w:sz w:val="22"/>
-          <w:szCs w:val="20"/>
-        </w:rPr>
-        <w:tab/>
+        <w:t xml:space="preserve">Certified Secure Software Engineer </w:t>
+      </w:r>
+      <w:r>
+        <w:rPr>
+          <w:rFonts w:cs="Times New Roman"/>
+          <w:sz w:val="22"/>
+          <w:szCs w:val="20"/>
+        </w:rPr>
+        <w:t>(CSSE) –</w:t>
+      </w:r>
+      <w:r>
+        <w:rPr>
+          <w:rFonts w:cs="Times New Roman"/>
+          <w:sz w:val="22"/>
+          <w:szCs w:val="20"/>
+        </w:rPr>
+        <w:t xml:space="preserve"> Associate</w:t>
+      </w:r>
+      <w:r>
+        <w:rPr>
+          <w:rFonts w:cs="Times New Roman"/>
+          <w:sz w:val="22"/>
+          <w:szCs w:val="20"/>
+        </w:rPr>
+        <w:t xml:space="preserve"> (Capital One)</w:t>
       </w:r>
       <w:r>
         <w:rPr>
@@ -2990,7 +3476,7 @@
           <w:sz w:val="22"/>
           <w:szCs w:val="20"/>
         </w:rPr>
-        <w:t>2018</w:t>
+        <w:t>2020</w:t>
       </w:r>
     </w:p>
     <w:p>
@@ -3012,7 +3498,7 @@
           <w:sz w:val="22"/>
           <w:szCs w:val="20"/>
         </w:rPr>
-        <w:t>2</w:t>
+        <w:t>1</w:t>
       </w:r>
       <w:r>
         <w:rPr>
@@ -3021,47 +3507,39 @@
           <w:szCs w:val="20"/>
           <w:vertAlign w:val="superscript"/>
         </w:rPr>
-        <w:t>nd</w:t>
-      </w:r>
-      <w:r>
-        <w:rPr>
-          <w:rFonts w:cs="Times New Roman"/>
-          <w:sz w:val="22"/>
-          <w:szCs w:val="20"/>
-        </w:rPr>
-        <w:t xml:space="preserve"> place: Facebook</w:t>
-      </w:r>
-      <w:r>
-        <w:rPr>
-          <w:rFonts w:cs="Times New Roman"/>
-          <w:sz w:val="22"/>
-          <w:szCs w:val="20"/>
-        </w:rPr>
-        <w:t xml:space="preserve"> Intercampus</w:t>
-      </w:r>
-      <w:r>
-        <w:rPr>
-          <w:rFonts w:cs="Times New Roman"/>
-          <w:sz w:val="22"/>
-          <w:szCs w:val="20"/>
-        </w:rPr>
-        <w:t xml:space="preserve"> Coding</w:t>
-      </w:r>
-      <w:r>
-        <w:rPr>
-          <w:rFonts w:cs="Times New Roman"/>
-          <w:sz w:val="22"/>
-          <w:szCs w:val="20"/>
-        </w:rPr>
-        <w:t xml:space="preserve"> Competition</w:t>
-      </w:r>
-      <w:r>
-        <w:rPr>
-          <w:rFonts w:cs="Times New Roman"/>
-          <w:sz w:val="22"/>
-          <w:szCs w:val="20"/>
-        </w:rPr>
-        <w:t xml:space="preserve"> </w:t>
+        <w:t>st</w:t>
+      </w:r>
+      <w:r>
+        <w:rPr>
+          <w:rFonts w:cs="Times New Roman"/>
+          <w:sz w:val="22"/>
+          <w:szCs w:val="20"/>
+        </w:rPr>
+        <w:t xml:space="preserve"> place: </w:t>
+      </w:r>
+      <w:r>
+        <w:rPr>
+          <w:rFonts w:cs="Times New Roman"/>
+          <w:sz w:val="22"/>
+          <w:szCs w:val="20"/>
+        </w:rPr>
+        <w:t xml:space="preserve">iCIMS Company Hackathon </w:t>
+      </w:r>
+      <w:r>
+        <w:rPr>
+          <w:rFonts w:cs="Times New Roman"/>
+          <w:sz w:val="22"/>
+          <w:szCs w:val="20"/>
+        </w:rPr>
+        <w:tab/>
+      </w:r>
+      <w:r>
+        <w:rPr>
+          <w:rFonts w:cs="Times New Roman"/>
+          <w:sz w:val="22"/>
+          <w:szCs w:val="20"/>
+        </w:rPr>
+        <w:tab/>
       </w:r>
       <w:r>
         <w:rPr>
@@ -3120,7 +3598,7 @@
           <w:sz w:val="22"/>
           <w:szCs w:val="20"/>
         </w:rPr>
-        <w:t>2019</w:t>
+        <w:t>2018</w:t>
       </w:r>
     </w:p>
     <w:p>
@@ -3142,15 +3620,64 @@
           <w:sz w:val="22"/>
           <w:szCs w:val="20"/>
         </w:rPr>
-        <w:t>National Merit Finalist and National Merit Scholarship</w:t>
-      </w:r>
-      <w:r>
-        <w:rPr>
-          <w:rFonts w:cs="Times New Roman"/>
-          <w:sz w:val="22"/>
-          <w:szCs w:val="20"/>
-        </w:rPr>
-        <w:t xml:space="preserve"> award</w:t>
+        <w:t>2</w:t>
+      </w:r>
+      <w:r>
+        <w:rPr>
+          <w:rFonts w:cs="Times New Roman"/>
+          <w:sz w:val="22"/>
+          <w:szCs w:val="20"/>
+          <w:vertAlign w:val="superscript"/>
+        </w:rPr>
+        <w:t>nd</w:t>
+      </w:r>
+      <w:r>
+        <w:rPr>
+          <w:rFonts w:cs="Times New Roman"/>
+          <w:sz w:val="22"/>
+          <w:szCs w:val="20"/>
+        </w:rPr>
+        <w:t xml:space="preserve"> place: Facebook</w:t>
+      </w:r>
+      <w:r>
+        <w:rPr>
+          <w:rFonts w:cs="Times New Roman"/>
+          <w:sz w:val="22"/>
+          <w:szCs w:val="20"/>
+        </w:rPr>
+        <w:t xml:space="preserve"> Intercampus</w:t>
+      </w:r>
+      <w:r>
+        <w:rPr>
+          <w:rFonts w:cs="Times New Roman"/>
+          <w:sz w:val="22"/>
+          <w:szCs w:val="20"/>
+        </w:rPr>
+        <w:t xml:space="preserve"> Coding</w:t>
+      </w:r>
+      <w:r>
+        <w:rPr>
+          <w:rFonts w:cs="Times New Roman"/>
+          <w:sz w:val="22"/>
+          <w:szCs w:val="20"/>
+        </w:rPr>
+        <w:t xml:space="preserve"> Competition</w:t>
+      </w:r>
+      <w:r>
+        <w:rPr>
+          <w:rFonts w:cs="Times New Roman"/>
+          <w:sz w:val="22"/>
+          <w:szCs w:val="20"/>
+        </w:rPr>
+        <w:t xml:space="preserve"> </w:t>
+      </w:r>
+      <w:r>
+        <w:rPr>
+          <w:rFonts w:cs="Times New Roman"/>
+          <w:sz w:val="22"/>
+          <w:szCs w:val="20"/>
+        </w:rPr>
+        <w:tab/>
       </w:r>
       <w:r>
         <w:rPr>
@@ -3201,121 +3728,7 @@
           <w:sz w:val="22"/>
           <w:szCs w:val="20"/>
         </w:rPr>
-        <w:t>2016</w:t>
-      </w:r>
-    </w:p>
-    <w:p>
-      <w:pPr>
-        <w:pStyle w:val="ListParagraph"/>
-        <w:numPr>
-          <w:ilvl w:val="0"/>
-          <w:numId w:val="6"/>
-        </w:numPr>
-        <w:spacing w:before="100" w:beforeAutospacing="1" w:after="100" w:afterAutospacing="1"/>
-        <w:rPr>
-          <w:rFonts w:cs="Times New Roman"/>
-          <w:sz w:val="22"/>
-          <w:szCs w:val="20"/>
-        </w:rPr>
-      </w:pPr>
-      <w:r>
-        <w:rPr>
-          <w:rFonts w:cs="Times New Roman"/>
-          <w:sz w:val="22"/>
-          <w:szCs w:val="20"/>
-        </w:rPr>
-        <w:t>AP Scholar Award</w:t>
-      </w:r>
-      <w:r>
-        <w:rPr>
-          <w:rFonts w:cs="Times New Roman"/>
-          <w:sz w:val="22"/>
-          <w:szCs w:val="20"/>
-        </w:rPr>
-        <w:tab/>
-      </w:r>
-      <w:r>
-        <w:rPr>
-          <w:rFonts w:cs="Times New Roman"/>
-          <w:sz w:val="22"/>
-          <w:szCs w:val="20"/>
-        </w:rPr>
-        <w:tab/>
-      </w:r>
-      <w:r>
-        <w:rPr>
-          <w:rFonts w:cs="Times New Roman"/>
-          <w:sz w:val="22"/>
-          <w:szCs w:val="20"/>
-        </w:rPr>
-        <w:tab/>
-      </w:r>
-      <w:r>
-        <w:rPr>
-          <w:rFonts w:cs="Times New Roman"/>
-          <w:sz w:val="22"/>
-          <w:szCs w:val="20"/>
-        </w:rPr>
-        <w:tab/>
-      </w:r>
-      <w:r>
-        <w:rPr>
-          <w:rFonts w:cs="Times New Roman"/>
-          <w:sz w:val="22"/>
-          <w:szCs w:val="20"/>
-        </w:rPr>
-        <w:tab/>
-      </w:r>
-      <w:r>
-        <w:rPr>
-          <w:rFonts w:cs="Times New Roman"/>
-          <w:sz w:val="22"/>
-          <w:szCs w:val="20"/>
-        </w:rPr>
-        <w:tab/>
-      </w:r>
-      <w:r>
-        <w:rPr>
-          <w:rFonts w:cs="Times New Roman"/>
-          <w:sz w:val="22"/>
-          <w:szCs w:val="20"/>
-        </w:rPr>
-        <w:tab/>
-      </w:r>
-      <w:r>
-        <w:rPr>
-          <w:rFonts w:cs="Times New Roman"/>
-          <w:sz w:val="22"/>
-          <w:szCs w:val="20"/>
-        </w:rPr>
-        <w:tab/>
-      </w:r>
-      <w:r>
-        <w:rPr>
-          <w:rFonts w:cs="Times New Roman"/>
-          <w:sz w:val="22"/>
-          <w:szCs w:val="20"/>
-        </w:rPr>
-        <w:tab/>
-      </w:r>
-      <w:r>
-        <w:rPr>
-          <w:rFonts w:cs="Times New Roman"/>
-          <w:sz w:val="22"/>
-          <w:szCs w:val="20"/>
-        </w:rPr>
-        <w:tab/>
-        <w:t xml:space="preserve">    </w:t>
-      </w:r>
-      <w:r>
-        <w:rPr>
-          <w:rFonts w:cs="Times New Roman"/>
-          <w:b/>
-          <w:bCs/>
-          <w:sz w:val="22"/>
-          <w:szCs w:val="20"/>
-        </w:rPr>
-        <w:t>2016</w:t>
+        <w:t>2019</w:t>
       </w:r>
     </w:p>
     <w:sectPr>
@@ -3329,7 +3742,7 @@
 </file>
 
 <file path=word/endnotes.xml><?xml version="1.0" encoding="utf-8"?>
-<w:endnotes xmlns:wpc="http://schemas.microsoft.com/office/word/2010/wordprocessingCanvas" xmlns:cx="http://schemas.microsoft.com/office/drawing/2014/chartex" xmlns:cx1="http://schemas.microsoft.com/office/drawing/2015/9/8/chartex" xmlns:cx2="http://schemas.microsoft.com/office/drawing/2015/10/21/chartex" xmlns:cx3="http://schemas.microsoft.com/office/drawing/2016/5/9/chartex" xmlns:cx4="http://schemas.microsoft.com/office/drawing/2016/5/10/chartex" xmlns:cx5="http://schemas.microsoft.com/office/drawing/2016/5/11/chartex" xmlns:cx6="http://schemas.microsoft.com/office/drawing/2016/5/12/chartex" xmlns:cx7="http://schemas.microsoft.com/office/drawing/2016/5/13/chartex" xmlns:cx8="http://schemas.microsoft.com/office/drawing/2016/5/14/chartex" xmlns:mc="http://schemas.openxmlformats.org/markup-compatibility/2006" xmlns:aink="http://schemas.microsoft.com/office/drawing/2016/ink" xmlns:am3d="http://schemas.microsoft.com/office/drawing/2017/model3d" xmlns:o="urn:schemas-microsoft-com:office:office" xmlns:r="http://schemas.openxmlformats.org/officeDocument/2006/relationships" xmlns:m="http://schemas.openxmlformats.org/officeDocument/2006/math" xmlns:v="urn:schemas-microsoft-com:vml" xmlns:wp14="http://schemas.microsoft.com/office/word/2010/wordprocessingDrawing" xmlns:wp="http://schemas.openxmlformats.org/drawingml/2006/wordprocessingDrawing" xmlns:w10="urn:schemas-microsoft-com:office:word" xmlns:w="http://schemas.openxmlformats.org/wordprocessingml/2006/main" xmlns:w14="http://schemas.microsoft.com/office/word/2010/wordml" xmlns:w15="http://schemas.microsoft.com/office/word/2012/wordml" xmlns:w16cid="http://schemas.microsoft.com/office/word/2016/wordml/cid" xmlns:w16se="http://schemas.microsoft.com/office/word/2015/wordml/symex" xmlns:wpg="http://schemas.microsoft.com/office/word/2010/wordprocessingGroup" xmlns:wpi="http://schemas.microsoft.com/office/word/2010/wordprocessingInk" xmlns:wne="http://schemas.microsoft.com/office/word/2006/wordml" xmlns:wps="http://schemas.microsoft.com/office/word/2010/wordprocessingShape" mc:Ignorable="w14 w15 w16se w16cid wp14">
+<w:endnotes xmlns:wpc="http://schemas.microsoft.com/office/word/2010/wordprocessingCanvas" xmlns:cx="http://schemas.microsoft.com/office/drawing/2014/chartex" xmlns:cx1="http://schemas.microsoft.com/office/drawing/2015/9/8/chartex" xmlns:cx2="http://schemas.microsoft.com/office/drawing/2015/10/21/chartex" xmlns:cx3="http://schemas.microsoft.com/office/drawing/2016/5/9/chartex" xmlns:cx4="http://schemas.microsoft.com/office/drawing/2016/5/10/chartex" xmlns:cx5="http://schemas.microsoft.com/office/drawing/2016/5/11/chartex" xmlns:cx6="http://schemas.microsoft.com/office/drawing/2016/5/12/chartex" xmlns:cx7="http://schemas.microsoft.com/office/drawing/2016/5/13/chartex" xmlns:cx8="http://schemas.microsoft.com/office/drawing/2016/5/14/chartex" xmlns:mc="http://schemas.openxmlformats.org/markup-compatibility/2006" xmlns:aink="http://schemas.microsoft.com/office/drawing/2016/ink" xmlns:am3d="http://schemas.microsoft.com/office/drawing/2017/model3d" xmlns:o="urn:schemas-microsoft-com:office:office" xmlns:r="http://schemas.openxmlformats.org/officeDocument/2006/relationships" xmlns:m="http://schemas.openxmlformats.org/officeDocument/2006/math" xmlns:v="urn:schemas-microsoft-com:vml" xmlns:wp14="http://schemas.microsoft.com/office/word/2010/wordprocessingDrawing" xmlns:wp="http://schemas.openxmlformats.org/drawingml/2006/wordprocessingDrawing" xmlns:w10="urn:schemas-microsoft-com:office:word" xmlns:w="http://schemas.openxmlformats.org/wordprocessingml/2006/main" xmlns:w14="http://schemas.microsoft.com/office/word/2010/wordml" xmlns:w15="http://schemas.microsoft.com/office/word/2012/wordml" xmlns:w16cex="http://schemas.microsoft.com/office/word/2018/wordml/cex" xmlns:w16cid="http://schemas.microsoft.com/office/word/2016/wordml/cid" xmlns:w16="http://schemas.microsoft.com/office/word/2018/wordml" xmlns:w16se="http://schemas.microsoft.com/office/word/2015/wordml/symex" xmlns:wpg="http://schemas.microsoft.com/office/word/2010/wordprocessingGroup" xmlns:wpi="http://schemas.microsoft.com/office/word/2010/wordprocessingInk" xmlns:wne="http://schemas.microsoft.com/office/word/2006/wordml" xmlns:wps="http://schemas.microsoft.com/office/word/2010/wordprocessingShape" mc:Ignorable="w14 w15 w16se w16cid w16 w16cex wp14">
   <w:endnote w:type="separator" w:id="-1">
     <w:p>
       <w:r>
@@ -3348,7 +3761,7 @@
 </file>
 
 <file path=word/footnotes.xml><?xml version="1.0" encoding="utf-8"?>
-<w:footnotes xmlns:wpc="http://schemas.microsoft.com/office/word/2010/wordprocessingCanvas" xmlns:cx="http://schemas.microsoft.com/office/drawing/2014/chartex" xmlns:cx1="http://schemas.microsoft.com/office/drawing/2015/9/8/chartex" xmlns:cx2="http://schemas.microsoft.com/office/drawing/2015/10/21/chartex" xmlns:cx3="http://schemas.microsoft.com/office/drawing/2016/5/9/chartex" xmlns:cx4="http://schemas.microsoft.com/office/drawing/2016/5/10/chartex" xmlns:cx5="http://schemas.microsoft.com/office/drawing/2016/5/11/chartex" xmlns:cx6="http://schemas.microsoft.com/office/drawing/2016/5/12/chartex" xmlns:cx7="http://schemas.microsoft.com/office/drawing/2016/5/13/chartex" xmlns:cx8="http://schemas.microsoft.com/office/drawing/2016/5/14/chartex" xmlns:mc="http://schemas.openxmlformats.org/markup-compatibility/2006" xmlns:aink="http://schemas.microsoft.com/office/drawing/2016/ink" xmlns:am3d="http://schemas.microsoft.com/office/drawing/2017/model3d" xmlns:o="urn:schemas-microsoft-com:office:office" xmlns:r="http://schemas.openxmlformats.org/officeDocument/2006/relationships" xmlns:m="http://schemas.openxmlformats.org/officeDocument/2006/math" xmlns:v="urn:schemas-microsoft-com:vml" xmlns:wp14="http://schemas.microsoft.com/office/word/2010/wordprocessingDrawing" xmlns:wp="http://schemas.openxmlformats.org/drawingml/2006/wordprocessingDrawing" xmlns:w10="urn:schemas-microsoft-com:office:word" xmlns:w="http://schemas.openxmlformats.org/wordprocessingml/2006/main" xmlns:w14="http://schemas.microsoft.com/office/word/2010/wordml" xmlns:w15="http://schemas.microsoft.com/office/word/2012/wordml" xmlns:w16cid="http://schemas.microsoft.com/office/word/2016/wordml/cid" xmlns:w16se="http://schemas.microsoft.com/office/word/2015/wordml/symex" xmlns:wpg="http://schemas.microsoft.com/office/word/2010/wordprocessingGroup" xmlns:wpi="http://schemas.microsoft.com/office/word/2010/wordprocessingInk" xmlns:wne="http://schemas.microsoft.com/office/word/2006/wordml" xmlns:wps="http://schemas.microsoft.com/office/word/2010/wordprocessingShape" mc:Ignorable="w14 w15 w16se w16cid wp14">
+<w:footnotes xmlns:wpc="http://schemas.microsoft.com/office/word/2010/wordprocessingCanvas" xmlns:cx="http://schemas.microsoft.com/office/drawing/2014/chartex" xmlns:cx1="http://schemas.microsoft.com/office/drawing/2015/9/8/chartex" xmlns:cx2="http://schemas.microsoft.com/office/drawing/2015/10/21/chartex" xmlns:cx3="http://schemas.microsoft.com/office/drawing/2016/5/9/chartex" xmlns:cx4="http://schemas.microsoft.com/office/drawing/2016/5/10/chartex" xmlns:cx5="http://schemas.microsoft.com/office/drawing/2016/5/11/chartex" xmlns:cx6="http://schemas.microsoft.com/office/drawing/2016/5/12/chartex" xmlns:cx7="http://schemas.microsoft.com/office/drawing/2016/5/13/chartex" xmlns:cx8="http://schemas.microsoft.com/office/drawing/2016/5/14/chartex" xmlns:mc="http://schemas.openxmlformats.org/markup-compatibility/2006" xmlns:aink="http://schemas.microsoft.com/office/drawing/2016/ink" xmlns:am3d="http://schemas.microsoft.com/office/drawing/2017/model3d" xmlns:o="urn:schemas-microsoft-com:office:office" xmlns:r="http://schemas.openxmlformats.org/officeDocument/2006/relationships" xmlns:m="http://schemas.openxmlformats.org/officeDocument/2006/math" xmlns:v="urn:schemas-microsoft-com:vml" xmlns:wp14="http://schemas.microsoft.com/office/word/2010/wordprocessingDrawing" xmlns:wp="http://schemas.openxmlformats.org/drawingml/2006/wordprocessingDrawing" xmlns:w10="urn:schemas-microsoft-com:office:word" xmlns:w="http://schemas.openxmlformats.org/wordprocessingml/2006/main" xmlns:w14="http://schemas.microsoft.com/office/word/2010/wordml" xmlns:w15="http://schemas.microsoft.com/office/word/2012/wordml" xmlns:w16cex="http://schemas.microsoft.com/office/word/2018/wordml/cex" xmlns:w16cid="http://schemas.microsoft.com/office/word/2016/wordml/cid" xmlns:w16="http://schemas.microsoft.com/office/word/2018/wordml" xmlns:w16se="http://schemas.microsoft.com/office/word/2015/wordml/symex" xmlns:wpg="http://schemas.microsoft.com/office/word/2010/wordprocessingGroup" xmlns:wpi="http://schemas.microsoft.com/office/word/2010/wordprocessingInk" xmlns:wne="http://schemas.microsoft.com/office/word/2006/wordml" xmlns:wps="http://schemas.microsoft.com/office/word/2010/wordprocessingShape" mc:Ignorable="w14 w15 w16se w16cid w16 w16cex wp14">
   <w:footnote w:type="separator" w:id="-1">
     <w:p>
       <w:r>
@@ -3367,7 +3780,7 @@
 </file>
 
 <file path=word/numbering.xml><?xml version="1.0" encoding="utf-8"?>
-<w:numbering xmlns:wpc="http://schemas.microsoft.com/office/word/2010/wordprocessingCanvas" xmlns:cx="http://schemas.microsoft.com/office/drawing/2014/chartex" xmlns:cx1="http://schemas.microsoft.com/office/drawing/2015/9/8/chartex" xmlns:cx2="http://schemas.microsoft.com/office/drawing/2015/10/21/chartex" xmlns:cx3="http://schemas.microsoft.com/office/drawing/2016/5/9/chartex" xmlns:cx4="http://schemas.microsoft.com/office/drawing/2016/5/10/chartex" xmlns:cx5="http://schemas.microsoft.com/office/drawing/2016/5/11/chartex" xmlns:cx6="http://schemas.microsoft.com/office/drawing/2016/5/12/chartex" xmlns:cx7="http://schemas.microsoft.com/office/drawing/2016/5/13/chartex" xmlns:cx8="http://schemas.microsoft.com/office/drawing/2016/5/14/chartex" xmlns:mc="http://schemas.openxmlformats.org/markup-compatibility/2006" xmlns:aink="http://schemas.microsoft.com/office/drawing/2016/ink" xmlns:am3d="http://schemas.microsoft.com/office/drawing/2017/model3d" xmlns:o="urn:schemas-microsoft-com:office:office" xmlns:r="http://schemas.openxmlformats.org/officeDocument/2006/relationships" xmlns:m="http://schemas.openxmlformats.org/officeDocument/2006/math" xmlns:v="urn:schemas-microsoft-com:vml" xmlns:wp14="http://schemas.microsoft.com/office/word/2010/wordprocessingDrawing" xmlns:wp="http://schemas.openxmlformats.org/drawingml/2006/wordprocessingDrawing" xmlns:w10="urn:schemas-microsoft-com:office:word" xmlns:w="http://schemas.openxmlformats.org/wordprocessingml/2006/main" xmlns:w14="http://schemas.microsoft.com/office/word/2010/wordml" xmlns:w15="http://schemas.microsoft.com/office/word/2012/wordml" xmlns:w16cid="http://schemas.microsoft.com/office/word/2016/wordml/cid" xmlns:w16se="http://schemas.microsoft.com/office/word/2015/wordml/symex" xmlns:wpg="http://schemas.microsoft.com/office/word/2010/wordprocessingGroup" xmlns:wpi="http://schemas.microsoft.com/office/word/2010/wordprocessingInk" xmlns:wne="http://schemas.microsoft.com/office/word/2006/wordml" xmlns:wps="http://schemas.microsoft.com/office/word/2010/wordprocessingShape" mc:Ignorable="w14 w15 w16se w16cid wp14">
+<w:numbering xmlns:wpc="http://schemas.microsoft.com/office/word/2010/wordprocessingCanvas" xmlns:cx="http://schemas.microsoft.com/office/drawing/2014/chartex" xmlns:cx1="http://schemas.microsoft.com/office/drawing/2015/9/8/chartex" xmlns:cx2="http://schemas.microsoft.com/office/drawing/2015/10/21/chartex" xmlns:cx3="http://schemas.microsoft.com/office/drawing/2016/5/9/chartex" xmlns:cx4="http://schemas.microsoft.com/office/drawing/2016/5/10/chartex" xmlns:cx5="http://schemas.microsoft.com/office/drawing/2016/5/11/chartex" xmlns:cx6="http://schemas.microsoft.com/office/drawing/2016/5/12/chartex" xmlns:cx7="http://schemas.microsoft.com/office/drawing/2016/5/13/chartex" xmlns:cx8="http://schemas.microsoft.com/office/drawing/2016/5/14/chartex" xmlns:mc="http://schemas.openxmlformats.org/markup-compatibility/2006" xmlns:aink="http://schemas.microsoft.com/office/drawing/2016/ink" xmlns:am3d="http://schemas.microsoft.com/office/drawing/2017/model3d" xmlns:o="urn:schemas-microsoft-com:office:office" xmlns:r="http://schemas.openxmlformats.org/officeDocument/2006/relationships" xmlns:m="http://schemas.openxmlformats.org/officeDocument/2006/math" xmlns:v="urn:schemas-microsoft-com:vml" xmlns:wp14="http://schemas.microsoft.com/office/word/2010/wordprocessingDrawing" xmlns:wp="http://schemas.openxmlformats.org/drawingml/2006/wordprocessingDrawing" xmlns:w10="urn:schemas-microsoft-com:office:word" xmlns:w="http://schemas.openxmlformats.org/wordprocessingml/2006/main" xmlns:w14="http://schemas.microsoft.com/office/word/2010/wordml" xmlns:w15="http://schemas.microsoft.com/office/word/2012/wordml" xmlns:w16cex="http://schemas.microsoft.com/office/word/2018/wordml/cex" xmlns:w16cid="http://schemas.microsoft.com/office/word/2016/wordml/cid" xmlns:w16="http://schemas.microsoft.com/office/word/2018/wordml" xmlns:w16se="http://schemas.microsoft.com/office/word/2015/wordml/symex" xmlns:wpg="http://schemas.microsoft.com/office/word/2010/wordprocessingGroup" xmlns:wpi="http://schemas.microsoft.com/office/word/2010/wordprocessingInk" xmlns:wne="http://schemas.microsoft.com/office/word/2006/wordml" xmlns:wps="http://schemas.microsoft.com/office/word/2010/wordprocessingShape" mc:Ignorable="w14 w15 w16se w16cid w16 w16cex wp14">
   <w:abstractNum w:abstractNumId="0" w15:restartNumberingAfterBreak="0">
     <w:nsid w:val="01C10083"/>
     <w:multiLevelType w:val="multilevel"/>
@@ -5995,7 +6408,7 @@
 </file>
 
 <file path=word/styles.xml><?xml version="1.0" encoding="utf-8"?>
-<w:styles xmlns:mc="http://schemas.openxmlformats.org/markup-compatibility/2006" xmlns:r="http://schemas.openxmlformats.org/officeDocument/2006/relationships" xmlns:w="http://schemas.openxmlformats.org/wordprocessingml/2006/main" xmlns:w14="http://schemas.microsoft.com/office/word/2010/wordml" xmlns:w15="http://schemas.microsoft.com/office/word/2012/wordml" xmlns:w16cid="http://schemas.microsoft.com/office/word/2016/wordml/cid" xmlns:w16se="http://schemas.microsoft.com/office/word/2015/wordml/symex" mc:Ignorable="w14 w15 w16se w16cid">
+<w:styles xmlns:mc="http://schemas.openxmlformats.org/markup-compatibility/2006" xmlns:r="http://schemas.openxmlformats.org/officeDocument/2006/relationships" xmlns:w="http://schemas.openxmlformats.org/wordprocessingml/2006/main" xmlns:w14="http://schemas.microsoft.com/office/word/2010/wordml" xmlns:w15="http://schemas.microsoft.com/office/word/2012/wordml" xmlns:w16cex="http://schemas.microsoft.com/office/word/2018/wordml/cex" xmlns:w16cid="http://schemas.microsoft.com/office/word/2016/wordml/cid" xmlns:w16="http://schemas.microsoft.com/office/word/2018/wordml" xmlns:w16se="http://schemas.microsoft.com/office/word/2015/wordml/symex" mc:Ignorable="w14 w15 w16se w16cid w16 w16cex">
   <w:docDefaults>
     <w:rPrDefault>
       <w:rPr>

</xml_diff>